<commit_message>
karam staff searg updates
</commit_message>
<xml_diff>
--- a/template.docx
+++ b/template.docx
@@ -4,8 +4,7 @@
   <w:body>
     <w:tbl>
       <w:tblPr>
-        <w:tblW w:w="16783" w:type="dxa"/>
-        <w:tblInd w:w="-180" w:type="dxa"/>
+        <w:tblW w:w="0" w:type="auto"/>
         <w:tblCellMar>
           <w:left w:w="0" w:type="dxa"/>
           <w:right w:w="0" w:type="dxa"/>
@@ -14,52 +13,49 @@
       </w:tblPr>
       <w:tblGrid>
         <w:gridCol w:w="6"/>
-        <w:gridCol w:w="218"/>
-        <w:gridCol w:w="76"/>
-        <w:gridCol w:w="3954"/>
-        <w:gridCol w:w="173"/>
-        <w:gridCol w:w="113"/>
-        <w:gridCol w:w="1507"/>
-        <w:gridCol w:w="4308"/>
-        <w:gridCol w:w="299"/>
-        <w:gridCol w:w="1359"/>
-        <w:gridCol w:w="2292"/>
-        <w:gridCol w:w="227"/>
+        <w:gridCol w:w="28"/>
+        <w:gridCol w:w="33"/>
+        <w:gridCol w:w="2701"/>
+        <w:gridCol w:w="292"/>
+        <w:gridCol w:w="187"/>
+        <w:gridCol w:w="1759"/>
+        <w:gridCol w:w="3105"/>
+        <w:gridCol w:w="400"/>
+        <w:gridCol w:w="1989"/>
+        <w:gridCol w:w="2902"/>
+        <w:gridCol w:w="181"/>
         <w:gridCol w:w="143"/>
-        <w:gridCol w:w="2008"/>
-        <w:gridCol w:w="80"/>
-        <w:gridCol w:w="6"/>
-        <w:gridCol w:w="14"/>
+        <w:gridCol w:w="2414"/>
+        <w:gridCol w:w="126"/>
+        <w:gridCol w:w="24"/>
       </w:tblGrid>
       <w:tr>
         <w:trPr>
-          <w:gridAfter w:val="1"/>
-          <w:wAfter w:w="14" w:type="dxa"/>
           <w:trHeight w:val="763"/>
         </w:trPr>
         <w:tc>
           <w:tcPr>
-            <w:tcW w:w="6" w:type="dxa"/>
-          </w:tcPr>
-          <w:p>
-            <w:pPr>
-              <w:pStyle w:val="EmptyLayoutCell"/>
-            </w:pPr>
-          </w:p>
-        </w:tc>
-        <w:tc>
-          <w:tcPr>
-            <w:tcW w:w="218" w:type="dxa"/>
-          </w:tcPr>
-          <w:p>
-            <w:pPr>
-              <w:pStyle w:val="EmptyLayoutCell"/>
-            </w:pPr>
-          </w:p>
-        </w:tc>
-        <w:tc>
-          <w:tcPr>
-            <w:tcW w:w="4030" w:type="dxa"/>
+            <w:tcW w:w="8" w:type="dxa"/>
+          </w:tcPr>
+          <w:p>
+            <w:pPr>
+              <w:pStyle w:val="EmptyLayoutCell"/>
+            </w:pPr>
+          </w:p>
+        </w:tc>
+        <w:tc>
+          <w:tcPr>
+            <w:tcW w:w="32" w:type="dxa"/>
+          </w:tcPr>
+          <w:p>
+            <w:pPr>
+              <w:pStyle w:val="EmptyLayoutCell"/>
+            </w:pPr>
+          </w:p>
+        </w:tc>
+        <w:tc>
+          <w:tcPr>
+            <w:tcW w:w="1890" w:type="dxa"/>
             <w:gridSpan w:val="2"/>
             <w:vMerge w:val="restart"/>
             <w:tcMar>
@@ -75,7 +71,7 @@
                 <w:noProof/>
               </w:rPr>
               <w:drawing>
-                <wp:inline distT="0" distB="0" distL="0" distR="0" wp14:anchorId="4CE1A319" wp14:editId="073ACD74">
+                <wp:inline distT="0" distB="0" distL="0" distR="0" wp14:anchorId="4AE8F9FB" wp14:editId="66CADE89">
                   <wp:extent cx="1162050" cy="1181100"/>
                   <wp:effectExtent l="19050" t="19050" r="19050" b="19050"/>
                   <wp:docPr id="1" name="Picture 1" descr="..\bl.jpg"/>
@@ -133,7 +129,7 @@
         </w:tc>
         <w:tc>
           <w:tcPr>
-            <w:tcW w:w="173" w:type="dxa"/>
+            <w:tcW w:w="388" w:type="dxa"/>
             <w:tcMar>
               <w:top w:w="0" w:type="dxa"/>
               <w:left w:w="0" w:type="dxa"/>
@@ -149,7 +145,7 @@
         </w:tc>
         <w:tc>
           <w:tcPr>
-            <w:tcW w:w="113" w:type="dxa"/>
+            <w:tcW w:w="246" w:type="dxa"/>
             <w:tcMar>
               <w:top w:w="0" w:type="dxa"/>
               <w:left w:w="0" w:type="dxa"/>
@@ -165,7 +161,7 @@
         </w:tc>
         <w:tc>
           <w:tcPr>
-            <w:tcW w:w="1507" w:type="dxa"/>
+            <w:tcW w:w="2267" w:type="dxa"/>
             <w:tcMar>
               <w:top w:w="0" w:type="dxa"/>
               <w:left w:w="0" w:type="dxa"/>
@@ -181,7 +177,7 @@
         </w:tc>
         <w:tc>
           <w:tcPr>
-            <w:tcW w:w="4308" w:type="dxa"/>
+            <w:tcW w:w="4048" w:type="dxa"/>
             <w:tcMar>
               <w:top w:w="0" w:type="dxa"/>
               <w:left w:w="0" w:type="dxa"/>
@@ -197,7 +193,7 @@
         </w:tc>
         <w:tc>
           <w:tcPr>
-            <w:tcW w:w="299" w:type="dxa"/>
+            <w:tcW w:w="498" w:type="dxa"/>
             <w:tcMar>
               <w:top w:w="0" w:type="dxa"/>
               <w:left w:w="0" w:type="dxa"/>
@@ -213,7 +209,7 @@
         </w:tc>
         <w:tc>
           <w:tcPr>
-            <w:tcW w:w="6029" w:type="dxa"/>
+            <w:tcW w:w="6497" w:type="dxa"/>
             <w:gridSpan w:val="5"/>
             <w:vMerge w:val="restart"/>
             <w:tcMar>
@@ -225,7 +221,10 @@
           </w:tcPr>
           <w:tbl>
             <w:tblPr>
-              <w:tblW w:w="0" w:type="auto"/>
+              <w:tblpPr w:leftFromText="180" w:rightFromText="180" w:vertAnchor="page" w:horzAnchor="margin" w:tblpXSpec="right" w:tblpY="16"/>
+              <w:tblOverlap w:val="never"/>
+              <w:bidiVisual/>
+              <w:tblW w:w="3886" w:type="dxa"/>
               <w:tblCellMar>
                 <w:left w:w="0" w:type="dxa"/>
                 <w:right w:w="0" w:type="dxa"/>
@@ -251,9 +250,8 @@
                 </w:tcPr>
                 <w:p>
                   <w:pPr>
-                    <w:jc w:val="both"/>
-                    <w:rPr>
-                      <w:rFonts w:hint="cs"/>
+                    <w:bidi/>
+                    <w:rPr>
                       <w:rtl/>
                       <w:lang w:bidi="ar-EG"/>
                     </w:rPr>
@@ -274,11 +272,11 @@
                 </w:p>
                 <w:p>
                   <w:pPr>
-                    <w:jc w:val="both"/>
+                    <w:bidi/>
                   </w:pPr>
                   <w:r>
                     <w:rPr>
-                      <w:rFonts w:ascii="Arial" w:eastAsia="Arial" w:hAnsi="Arial" w:cs="Arial"/>
+                      <w:rFonts w:ascii="Arial" w:eastAsia="Arial" w:hAnsi="Arial" w:cs="Arial" w:hint="cs"/>
                       <w:b/>
                       <w:bCs/>
                       <w:color w:val="000000"/>
@@ -286,20 +284,16 @@
                       <w:szCs w:val="30"/>
                       <w:rtl/>
                     </w:rPr>
-                    <w:t>جـــــــهــــــــاز</w:t>
-                  </w:r>
-                  <w:r>
-                    <w:rPr>
-                      <w:rFonts w:ascii="Arial" w:eastAsia="Arial" w:hAnsi="Arial"/>
-                      <w:b/>
-                      <w:color w:val="000000"/>
-                      <w:sz w:val="30"/>
-                    </w:rPr>
-                    <w:t xml:space="preserve"> </w:t>
-                  </w:r>
-                  <w:r>
-                    <w:rPr>
-                      <w:rFonts w:ascii="Arial" w:eastAsia="Arial" w:hAnsi="Arial" w:cs="Arial"/>
+                    <w:t>جهــــــــــــــــــــــاز الاستطـــــــــــلاع</w:t>
+                  </w:r>
+                </w:p>
+                <w:p>
+                  <w:pPr>
+                    <w:bidi/>
+                  </w:pPr>
+                  <w:r>
+                    <w:rPr>
+                      <w:rFonts w:ascii="Arial" w:eastAsia="Arial" w:hAnsi="Arial" w:cs="Arial" w:hint="cs"/>
                       <w:b/>
                       <w:bCs/>
                       <w:color w:val="000000"/>
@@ -307,67 +301,22 @@
                       <w:szCs w:val="30"/>
                       <w:rtl/>
                     </w:rPr>
-                    <w:t>الإستـــــــــــطـــــــلاع</w:t>
+                    <w:t>فـــــــــــــــــرع الافـــــــــــــــــــــــراد</w:t>
                   </w:r>
                 </w:p>
                 <w:p>
                   <w:pPr>
-                    <w:jc w:val="both"/>
-                  </w:pPr>
-                  <w:r>
-                    <w:rPr>
-                      <w:rFonts w:ascii="Arial" w:eastAsia="Arial" w:hAnsi="Arial" w:cs="Arial"/>
-                      <w:b/>
-                      <w:bCs/>
-                      <w:color w:val="000000"/>
-                      <w:sz w:val="30"/>
-                      <w:szCs w:val="30"/>
-                      <w:rtl/>
-                    </w:rPr>
-                    <w:t>الافــــــــــــــــــــــــــراد</w:t>
-                  </w:r>
-                  <w:r>
-                    <w:rPr>
-                      <w:rFonts w:ascii="Arial" w:eastAsia="Arial" w:hAnsi="Arial" w:cs="Arial"/>
-                      <w:b/>
-                      <w:bCs/>
-                      <w:color w:val="000000"/>
-                      <w:sz w:val="30"/>
-                      <w:szCs w:val="30"/>
-                      <w:rtl/>
-                    </w:rPr>
-                    <w:t xml:space="preserve"> </w:t>
-                  </w:r>
-                  <w:r>
-                    <w:rPr>
-                      <w:rFonts w:ascii="Arial" w:eastAsia="Arial" w:hAnsi="Arial" w:cs="Arial"/>
-                      <w:b/>
-                      <w:bCs/>
-                      <w:color w:val="000000"/>
-                      <w:sz w:val="30"/>
-                      <w:szCs w:val="30"/>
-                      <w:rtl/>
-                    </w:rPr>
-                    <w:t>فــــــــــــــرع</w:t>
-                  </w:r>
-                </w:p>
-                <w:p>
-                  <w:pPr>
-                    <w:jc w:val="both"/>
+                    <w:bidi/>
                   </w:pPr>
                 </w:p>
               </w:tc>
             </w:tr>
           </w:tbl>
-          <w:p>
-            <w:pPr>
-              <w:jc w:val="both"/>
-            </w:pPr>
-          </w:p>
-        </w:tc>
-        <w:tc>
-          <w:tcPr>
-            <w:tcW w:w="80" w:type="dxa"/>
+          <w:p/>
+        </w:tc>
+        <w:tc>
+          <w:tcPr>
+            <w:tcW w:w="164" w:type="dxa"/>
             <w:tcMar>
               <w:top w:w="0" w:type="dxa"/>
               <w:left w:w="0" w:type="dxa"/>
@@ -378,13 +327,12 @@
           <w:p>
             <w:pPr>
               <w:pStyle w:val="EmptyLayoutCell"/>
-              <w:jc w:val="both"/>
-            </w:pPr>
-          </w:p>
-        </w:tc>
-        <w:tc>
-          <w:tcPr>
-            <w:tcW w:w="6" w:type="dxa"/>
+            </w:pPr>
+          </w:p>
+        </w:tc>
+        <w:tc>
+          <w:tcPr>
+            <w:tcW w:w="252" w:type="dxa"/>
             <w:tcMar>
               <w:top w:w="0" w:type="dxa"/>
               <w:left w:w="0" w:type="dxa"/>
@@ -395,41 +343,37 @@
           <w:p>
             <w:pPr>
               <w:pStyle w:val="EmptyLayoutCell"/>
-              <w:ind w:left="127"/>
-              <w:jc w:val="both"/>
             </w:pPr>
           </w:p>
         </w:tc>
       </w:tr>
       <w:tr>
         <w:trPr>
-          <w:gridAfter w:val="1"/>
-          <w:wAfter w:w="14" w:type="dxa"/>
           <w:trHeight w:val="481"/>
         </w:trPr>
         <w:tc>
           <w:tcPr>
-            <w:tcW w:w="6" w:type="dxa"/>
-          </w:tcPr>
-          <w:p>
-            <w:pPr>
-              <w:pStyle w:val="EmptyLayoutCell"/>
-            </w:pPr>
-          </w:p>
-        </w:tc>
-        <w:tc>
-          <w:tcPr>
-            <w:tcW w:w="218" w:type="dxa"/>
-          </w:tcPr>
-          <w:p>
-            <w:pPr>
-              <w:pStyle w:val="EmptyLayoutCell"/>
-            </w:pPr>
-          </w:p>
-        </w:tc>
-        <w:tc>
-          <w:tcPr>
-            <w:tcW w:w="4030" w:type="dxa"/>
+            <w:tcW w:w="8" w:type="dxa"/>
+          </w:tcPr>
+          <w:p>
+            <w:pPr>
+              <w:pStyle w:val="EmptyLayoutCell"/>
+            </w:pPr>
+          </w:p>
+        </w:tc>
+        <w:tc>
+          <w:tcPr>
+            <w:tcW w:w="32" w:type="dxa"/>
+          </w:tcPr>
+          <w:p>
+            <w:pPr>
+              <w:pStyle w:val="EmptyLayoutCell"/>
+            </w:pPr>
+          </w:p>
+        </w:tc>
+        <w:tc>
+          <w:tcPr>
+            <w:tcW w:w="1890" w:type="dxa"/>
             <w:gridSpan w:val="2"/>
             <w:vMerge/>
           </w:tcPr>
@@ -441,37 +385,300 @@
         </w:tc>
         <w:tc>
           <w:tcPr>
-            <w:tcW w:w="173" w:type="dxa"/>
-          </w:tcPr>
-          <w:p>
-            <w:pPr>
-              <w:pStyle w:val="EmptyLayoutCell"/>
-            </w:pPr>
-          </w:p>
-        </w:tc>
-        <w:tc>
-          <w:tcPr>
-            <w:tcW w:w="113" w:type="dxa"/>
-          </w:tcPr>
-          <w:p>
-            <w:pPr>
-              <w:pStyle w:val="EmptyLayoutCell"/>
-            </w:pPr>
-          </w:p>
-        </w:tc>
-        <w:tc>
-          <w:tcPr>
-            <w:tcW w:w="1507" w:type="dxa"/>
-          </w:tcPr>
-          <w:p>
-            <w:pPr>
-              <w:pStyle w:val="EmptyLayoutCell"/>
-            </w:pPr>
-          </w:p>
-        </w:tc>
-        <w:tc>
-          <w:tcPr>
-            <w:tcW w:w="4308" w:type="dxa"/>
+            <w:tcW w:w="388" w:type="dxa"/>
+          </w:tcPr>
+          <w:p>
+            <w:pPr>
+              <w:pStyle w:val="EmptyLayoutCell"/>
+            </w:pPr>
+          </w:p>
+        </w:tc>
+        <w:tc>
+          <w:tcPr>
+            <w:tcW w:w="246" w:type="dxa"/>
+          </w:tcPr>
+          <w:p>
+            <w:pPr>
+              <w:pStyle w:val="EmptyLayoutCell"/>
+            </w:pPr>
+          </w:p>
+        </w:tc>
+        <w:tc>
+          <w:tcPr>
+            <w:tcW w:w="2267" w:type="dxa"/>
+          </w:tcPr>
+          <w:p>
+            <w:pPr>
+              <w:pStyle w:val="EmptyLayoutCell"/>
+            </w:pPr>
+          </w:p>
+        </w:tc>
+        <w:tc>
+          <w:tcPr>
+            <w:tcW w:w="4048" w:type="dxa"/>
+          </w:tcPr>
+          <w:p/>
+        </w:tc>
+        <w:tc>
+          <w:tcPr>
+            <w:tcW w:w="498" w:type="dxa"/>
+          </w:tcPr>
+          <w:p>
+            <w:pPr>
+              <w:pStyle w:val="EmptyLayoutCell"/>
+            </w:pPr>
+          </w:p>
+        </w:tc>
+        <w:tc>
+          <w:tcPr>
+            <w:tcW w:w="6497" w:type="dxa"/>
+            <w:gridSpan w:val="5"/>
+            <w:vMerge/>
+          </w:tcPr>
+          <w:p>
+            <w:pPr>
+              <w:pStyle w:val="EmptyLayoutCell"/>
+            </w:pPr>
+          </w:p>
+        </w:tc>
+        <w:tc>
+          <w:tcPr>
+            <w:tcW w:w="164" w:type="dxa"/>
+          </w:tcPr>
+          <w:p>
+            <w:pPr>
+              <w:pStyle w:val="EmptyLayoutCell"/>
+            </w:pPr>
+          </w:p>
+        </w:tc>
+        <w:tc>
+          <w:tcPr>
+            <w:tcW w:w="252" w:type="dxa"/>
+          </w:tcPr>
+          <w:p>
+            <w:pPr>
+              <w:pStyle w:val="EmptyLayoutCell"/>
+            </w:pPr>
+          </w:p>
+        </w:tc>
+      </w:tr>
+      <w:tr>
+        <w:trPr>
+          <w:trHeight w:val="152"/>
+        </w:trPr>
+        <w:tc>
+          <w:tcPr>
+            <w:tcW w:w="8" w:type="dxa"/>
+          </w:tcPr>
+          <w:p>
+            <w:pPr>
+              <w:pStyle w:val="EmptyLayoutCell"/>
+            </w:pPr>
+          </w:p>
+        </w:tc>
+        <w:tc>
+          <w:tcPr>
+            <w:tcW w:w="32" w:type="dxa"/>
+          </w:tcPr>
+          <w:p>
+            <w:pPr>
+              <w:pStyle w:val="EmptyLayoutCell"/>
+            </w:pPr>
+          </w:p>
+        </w:tc>
+        <w:tc>
+          <w:tcPr>
+            <w:tcW w:w="1890" w:type="dxa"/>
+            <w:gridSpan w:val="2"/>
+            <w:vMerge/>
+          </w:tcPr>
+          <w:p>
+            <w:pPr>
+              <w:pStyle w:val="EmptyLayoutCell"/>
+            </w:pPr>
+          </w:p>
+        </w:tc>
+        <w:tc>
+          <w:tcPr>
+            <w:tcW w:w="388" w:type="dxa"/>
+          </w:tcPr>
+          <w:p>
+            <w:pPr>
+              <w:pStyle w:val="EmptyLayoutCell"/>
+            </w:pPr>
+          </w:p>
+        </w:tc>
+        <w:tc>
+          <w:tcPr>
+            <w:tcW w:w="246" w:type="dxa"/>
+          </w:tcPr>
+          <w:p>
+            <w:pPr>
+              <w:pStyle w:val="EmptyLayoutCell"/>
+            </w:pPr>
+          </w:p>
+        </w:tc>
+        <w:tc>
+          <w:tcPr>
+            <w:tcW w:w="2267" w:type="dxa"/>
+          </w:tcPr>
+          <w:p>
+            <w:pPr>
+              <w:pStyle w:val="EmptyLayoutCell"/>
+            </w:pPr>
+          </w:p>
+        </w:tc>
+        <w:tc>
+          <w:tcPr>
+            <w:tcW w:w="4048" w:type="dxa"/>
+          </w:tcPr>
+          <w:p>
+            <w:pPr>
+              <w:pStyle w:val="EmptyLayoutCell"/>
+            </w:pPr>
+          </w:p>
+        </w:tc>
+        <w:tc>
+          <w:tcPr>
+            <w:tcW w:w="498" w:type="dxa"/>
+          </w:tcPr>
+          <w:p>
+            <w:pPr>
+              <w:pStyle w:val="EmptyLayoutCell"/>
+            </w:pPr>
+          </w:p>
+        </w:tc>
+        <w:tc>
+          <w:tcPr>
+            <w:tcW w:w="1896" w:type="dxa"/>
+          </w:tcPr>
+          <w:p>
+            <w:pPr>
+              <w:pStyle w:val="EmptyLayoutCell"/>
+            </w:pPr>
+          </w:p>
+        </w:tc>
+        <w:tc>
+          <w:tcPr>
+            <w:tcW w:w="2142" w:type="dxa"/>
+          </w:tcPr>
+          <w:p>
+            <w:pPr>
+              <w:pStyle w:val="EmptyLayoutCell"/>
+            </w:pPr>
+          </w:p>
+        </w:tc>
+        <w:tc>
+          <w:tcPr>
+            <w:tcW w:w="125" w:type="dxa"/>
+          </w:tcPr>
+          <w:p>
+            <w:pPr>
+              <w:pStyle w:val="EmptyLayoutCell"/>
+            </w:pPr>
+          </w:p>
+        </w:tc>
+        <w:tc>
+          <w:tcPr>
+            <w:tcW w:w="99" w:type="dxa"/>
+          </w:tcPr>
+          <w:p>
+            <w:pPr>
+              <w:pStyle w:val="EmptyLayoutCell"/>
+            </w:pPr>
+          </w:p>
+        </w:tc>
+        <w:tc>
+          <w:tcPr>
+            <w:tcW w:w="2235" w:type="dxa"/>
+          </w:tcPr>
+          <w:p>
+            <w:pPr>
+              <w:pStyle w:val="EmptyLayoutCell"/>
+            </w:pPr>
+          </w:p>
+        </w:tc>
+        <w:tc>
+          <w:tcPr>
+            <w:tcW w:w="164" w:type="dxa"/>
+          </w:tcPr>
+          <w:p>
+            <w:pPr>
+              <w:pStyle w:val="EmptyLayoutCell"/>
+            </w:pPr>
+          </w:p>
+        </w:tc>
+        <w:tc>
+          <w:tcPr>
+            <w:tcW w:w="252" w:type="dxa"/>
+          </w:tcPr>
+          <w:p>
+            <w:pPr>
+              <w:pStyle w:val="EmptyLayoutCell"/>
+            </w:pPr>
+          </w:p>
+        </w:tc>
+      </w:tr>
+      <w:tr>
+        <w:trPr>
+          <w:trHeight w:val="440"/>
+        </w:trPr>
+        <w:tc>
+          <w:tcPr>
+            <w:tcW w:w="8" w:type="dxa"/>
+          </w:tcPr>
+          <w:p>
+            <w:pPr>
+              <w:pStyle w:val="EmptyLayoutCell"/>
+            </w:pPr>
+          </w:p>
+        </w:tc>
+        <w:tc>
+          <w:tcPr>
+            <w:tcW w:w="32" w:type="dxa"/>
+          </w:tcPr>
+          <w:p>
+            <w:pPr>
+              <w:pStyle w:val="EmptyLayoutCell"/>
+            </w:pPr>
+          </w:p>
+        </w:tc>
+        <w:tc>
+          <w:tcPr>
+            <w:tcW w:w="1890" w:type="dxa"/>
+            <w:gridSpan w:val="2"/>
+            <w:vMerge/>
+          </w:tcPr>
+          <w:p>
+            <w:pPr>
+              <w:pStyle w:val="EmptyLayoutCell"/>
+            </w:pPr>
+          </w:p>
+        </w:tc>
+        <w:tc>
+          <w:tcPr>
+            <w:tcW w:w="388" w:type="dxa"/>
+          </w:tcPr>
+          <w:p>
+            <w:pPr>
+              <w:pStyle w:val="EmptyLayoutCell"/>
+            </w:pPr>
+          </w:p>
+        </w:tc>
+        <w:tc>
+          <w:tcPr>
+            <w:tcW w:w="246" w:type="dxa"/>
+          </w:tcPr>
+          <w:p>
+            <w:pPr>
+              <w:pStyle w:val="EmptyLayoutCell"/>
+            </w:pPr>
+          </w:p>
+        </w:tc>
+        <w:tc>
+          <w:tcPr>
+            <w:tcW w:w="10976" w:type="dxa"/>
+            <w:gridSpan w:val="6"/>
           </w:tcPr>
           <w:tbl>
             <w:tblPr>
@@ -483,324 +690,12 @@
               <w:tblLook w:val="0000" w:firstRow="0" w:lastRow="0" w:firstColumn="0" w:lastColumn="0" w:noHBand="0" w:noVBand="0"/>
             </w:tblPr>
             <w:tblGrid>
-              <w:gridCol w:w="4308"/>
-            </w:tblGrid>
-            <w:tr>
-              <w:trPr>
-                <w:trHeight w:val="401"/>
-              </w:trPr>
-              <w:tc>
-                <w:tcPr>
-                  <w:tcW w:w="4890" w:type="dxa"/>
-                  <w:shd w:val="clear" w:color="auto" w:fill="D3D3D3"/>
-                  <w:tcMar>
-                    <w:top w:w="40" w:type="dxa"/>
-                    <w:left w:w="40" w:type="dxa"/>
-                    <w:bottom w:w="40" w:type="dxa"/>
-                    <w:right w:w="40" w:type="dxa"/>
-                  </w:tcMar>
-                </w:tcPr>
-                <w:p>
-                  <w:pPr>
-                    <w:bidi/>
-                    <w:jc w:val="center"/>
-                  </w:pPr>
-                  <w:r>
-                    <w:rPr>
-                      <w:rFonts w:ascii="Arial" w:eastAsia="Arial" w:hAnsi="Arial" w:cs="Arial"/>
-                      <w:color w:val="000000"/>
-                      <w:sz w:val="30"/>
-                      <w:szCs w:val="30"/>
-                      <w:rtl/>
-                    </w:rPr>
-                    <w:t>برمجة وإعداد فرع نظم المعلومات</w:t>
-                  </w:r>
-                </w:p>
-              </w:tc>
-            </w:tr>
-          </w:tbl>
-          <w:p/>
-        </w:tc>
-        <w:tc>
-          <w:tcPr>
-            <w:tcW w:w="299" w:type="dxa"/>
-          </w:tcPr>
-          <w:p>
-            <w:pPr>
-              <w:pStyle w:val="EmptyLayoutCell"/>
-            </w:pPr>
-          </w:p>
-        </w:tc>
-        <w:tc>
-          <w:tcPr>
-            <w:tcW w:w="6029" w:type="dxa"/>
-            <w:gridSpan w:val="5"/>
-            <w:vMerge/>
-          </w:tcPr>
-          <w:p>
-            <w:pPr>
-              <w:pStyle w:val="EmptyLayoutCell"/>
-            </w:pPr>
-          </w:p>
-        </w:tc>
-        <w:tc>
-          <w:tcPr>
-            <w:tcW w:w="80" w:type="dxa"/>
-          </w:tcPr>
-          <w:p>
-            <w:pPr>
-              <w:pStyle w:val="EmptyLayoutCell"/>
-            </w:pPr>
-          </w:p>
-        </w:tc>
-        <w:tc>
-          <w:tcPr>
-            <w:tcW w:w="6" w:type="dxa"/>
-          </w:tcPr>
-          <w:p>
-            <w:pPr>
-              <w:pStyle w:val="EmptyLayoutCell"/>
-            </w:pPr>
-          </w:p>
-        </w:tc>
-      </w:tr>
-      <w:tr>
-        <w:trPr>
-          <w:gridAfter w:val="1"/>
-          <w:wAfter w:w="14" w:type="dxa"/>
-          <w:trHeight w:val="152"/>
-        </w:trPr>
-        <w:tc>
-          <w:tcPr>
-            <w:tcW w:w="6" w:type="dxa"/>
-          </w:tcPr>
-          <w:p>
-            <w:pPr>
-              <w:pStyle w:val="EmptyLayoutCell"/>
-            </w:pPr>
-          </w:p>
-        </w:tc>
-        <w:tc>
-          <w:tcPr>
-            <w:tcW w:w="218" w:type="dxa"/>
-          </w:tcPr>
-          <w:p>
-            <w:pPr>
-              <w:pStyle w:val="EmptyLayoutCell"/>
-            </w:pPr>
-          </w:p>
-        </w:tc>
-        <w:tc>
-          <w:tcPr>
-            <w:tcW w:w="4030" w:type="dxa"/>
-            <w:gridSpan w:val="2"/>
-            <w:vMerge/>
-          </w:tcPr>
-          <w:p>
-            <w:pPr>
-              <w:pStyle w:val="EmptyLayoutCell"/>
-            </w:pPr>
-          </w:p>
-        </w:tc>
-        <w:tc>
-          <w:tcPr>
-            <w:tcW w:w="173" w:type="dxa"/>
-          </w:tcPr>
-          <w:p>
-            <w:pPr>
-              <w:pStyle w:val="EmptyLayoutCell"/>
-            </w:pPr>
-          </w:p>
-        </w:tc>
-        <w:tc>
-          <w:tcPr>
-            <w:tcW w:w="113" w:type="dxa"/>
-          </w:tcPr>
-          <w:p>
-            <w:pPr>
-              <w:pStyle w:val="EmptyLayoutCell"/>
-            </w:pPr>
-          </w:p>
-        </w:tc>
-        <w:tc>
-          <w:tcPr>
-            <w:tcW w:w="1507" w:type="dxa"/>
-          </w:tcPr>
-          <w:p>
-            <w:pPr>
-              <w:pStyle w:val="EmptyLayoutCell"/>
-            </w:pPr>
-          </w:p>
-        </w:tc>
-        <w:tc>
-          <w:tcPr>
-            <w:tcW w:w="4308" w:type="dxa"/>
-          </w:tcPr>
-          <w:p>
-            <w:pPr>
-              <w:pStyle w:val="EmptyLayoutCell"/>
-            </w:pPr>
-          </w:p>
-        </w:tc>
-        <w:tc>
-          <w:tcPr>
-            <w:tcW w:w="299" w:type="dxa"/>
-          </w:tcPr>
-          <w:p>
-            <w:pPr>
-              <w:pStyle w:val="EmptyLayoutCell"/>
-            </w:pPr>
-          </w:p>
-        </w:tc>
-        <w:tc>
-          <w:tcPr>
-            <w:tcW w:w="1359" w:type="dxa"/>
-          </w:tcPr>
-          <w:p>
-            <w:pPr>
-              <w:pStyle w:val="EmptyLayoutCell"/>
-            </w:pPr>
-          </w:p>
-        </w:tc>
-        <w:tc>
-          <w:tcPr>
-            <w:tcW w:w="2292" w:type="dxa"/>
-          </w:tcPr>
-          <w:p>
-            <w:pPr>
-              <w:pStyle w:val="EmptyLayoutCell"/>
-            </w:pPr>
-          </w:p>
-        </w:tc>
-        <w:tc>
-          <w:tcPr>
-            <w:tcW w:w="227" w:type="dxa"/>
-          </w:tcPr>
-          <w:p>
-            <w:pPr>
-              <w:pStyle w:val="EmptyLayoutCell"/>
-            </w:pPr>
-          </w:p>
-        </w:tc>
-        <w:tc>
-          <w:tcPr>
-            <w:tcW w:w="143" w:type="dxa"/>
-          </w:tcPr>
-          <w:p>
-            <w:pPr>
-              <w:pStyle w:val="EmptyLayoutCell"/>
-            </w:pPr>
-          </w:p>
-        </w:tc>
-        <w:tc>
-          <w:tcPr>
-            <w:tcW w:w="2008" w:type="dxa"/>
-          </w:tcPr>
-          <w:p>
-            <w:pPr>
-              <w:pStyle w:val="EmptyLayoutCell"/>
-            </w:pPr>
-          </w:p>
-        </w:tc>
-        <w:tc>
-          <w:tcPr>
-            <w:tcW w:w="80" w:type="dxa"/>
-          </w:tcPr>
-          <w:p>
-            <w:pPr>
-              <w:pStyle w:val="EmptyLayoutCell"/>
-            </w:pPr>
-          </w:p>
-        </w:tc>
-        <w:tc>
-          <w:tcPr>
-            <w:tcW w:w="6" w:type="dxa"/>
-          </w:tcPr>
-          <w:p>
-            <w:pPr>
-              <w:pStyle w:val="EmptyLayoutCell"/>
-            </w:pPr>
-          </w:p>
-        </w:tc>
-      </w:tr>
-      <w:tr>
-        <w:trPr>
-          <w:gridAfter w:val="1"/>
-          <w:wAfter w:w="14" w:type="dxa"/>
-          <w:trHeight w:val="440"/>
-        </w:trPr>
-        <w:tc>
-          <w:tcPr>
-            <w:tcW w:w="6" w:type="dxa"/>
-          </w:tcPr>
-          <w:p>
-            <w:pPr>
-              <w:pStyle w:val="EmptyLayoutCell"/>
-            </w:pPr>
-          </w:p>
-        </w:tc>
-        <w:tc>
-          <w:tcPr>
-            <w:tcW w:w="218" w:type="dxa"/>
-          </w:tcPr>
-          <w:p>
-            <w:pPr>
-              <w:pStyle w:val="EmptyLayoutCell"/>
-            </w:pPr>
-          </w:p>
-        </w:tc>
-        <w:tc>
-          <w:tcPr>
-            <w:tcW w:w="4030" w:type="dxa"/>
-            <w:gridSpan w:val="2"/>
-            <w:vMerge/>
-          </w:tcPr>
-          <w:p>
-            <w:pPr>
-              <w:pStyle w:val="EmptyLayoutCell"/>
-            </w:pPr>
-          </w:p>
-        </w:tc>
-        <w:tc>
-          <w:tcPr>
-            <w:tcW w:w="173" w:type="dxa"/>
-          </w:tcPr>
-          <w:p>
-            <w:pPr>
-              <w:pStyle w:val="EmptyLayoutCell"/>
-            </w:pPr>
-          </w:p>
-        </w:tc>
-        <w:tc>
-          <w:tcPr>
-            <w:tcW w:w="113" w:type="dxa"/>
-          </w:tcPr>
-          <w:p>
-            <w:pPr>
-              <w:pStyle w:val="EmptyLayoutCell"/>
-            </w:pPr>
-          </w:p>
-        </w:tc>
-        <w:tc>
-          <w:tcPr>
-            <w:tcW w:w="9992" w:type="dxa"/>
-            <w:gridSpan w:val="6"/>
-          </w:tcPr>
-          <w:tbl>
-            <w:tblPr>
-              <w:tblW w:w="0" w:type="auto"/>
-              <w:tblCellMar>
-                <w:left w:w="0" w:type="dxa"/>
-                <w:right w:w="0" w:type="dxa"/>
-              </w:tblCellMar>
-              <w:tblLook w:val="0000" w:firstRow="0" w:lastRow="0" w:firstColumn="0" w:lastColumn="0" w:noHBand="0" w:noVBand="0"/>
-            </w:tblPr>
-            <w:tblGrid>
-              <w:gridCol w:w="9992"/>
+              <w:gridCol w:w="10336"/>
             </w:tblGrid>
             <w:tr>
               <w:trPr>
                 <w:trHeight w:val="360"/>
+                <w:tblHeader/>
               </w:trPr>
               <w:tc>
                 <w:tcPr>
@@ -838,8 +733,9 @@
                       <w:sz w:val="36"/>
                       <w:szCs w:val="36"/>
                     </w:rPr>
-                    <w:t xml:space="preserve"> </w:t>
-                  </w:r>
+                    <w:t xml:space="preserve"> {</w:t>
+                  </w:r>
+                  <w:proofErr w:type="spellStart"/>
                   <w:r>
                     <w:rPr>
                       <w:rFonts w:ascii="Arial" w:eastAsia="Arial" w:hAnsi="Arial" w:cs="Arial"/>
@@ -849,9 +745,9 @@
                       <w:sz w:val="36"/>
                       <w:szCs w:val="36"/>
                     </w:rPr>
-                    <w:t xml:space="preserve"> {</w:t>
-                  </w:r>
-                  <w:proofErr w:type="spellStart"/>
+                    <w:t>recruitmentArea</w:t>
+                  </w:r>
+                  <w:proofErr w:type="spellEnd"/>
                   <w:r>
                     <w:rPr>
                       <w:rFonts w:ascii="Arial" w:eastAsia="Arial" w:hAnsi="Arial" w:cs="Arial"/>
@@ -861,9 +757,8 @@
                       <w:sz w:val="36"/>
                       <w:szCs w:val="36"/>
                     </w:rPr>
-                    <w:t>recrutimentLevel</w:t>
-                  </w:r>
-                  <w:proofErr w:type="spellEnd"/>
+                    <w:t xml:space="preserve">} </w:t>
+                  </w:r>
                   <w:r>
                     <w:rPr>
                       <w:rFonts w:ascii="Arial" w:eastAsia="Arial" w:hAnsi="Arial" w:cs="Arial"/>
@@ -873,7 +768,7 @@
                       <w:sz w:val="36"/>
                       <w:szCs w:val="36"/>
                     </w:rPr>
-                    <w:t>}</w:t>
+                    <w:t xml:space="preserve"> </w:t>
                   </w:r>
                   <w:r>
                     <w:rPr>
@@ -895,37 +790,37 @@
         </w:tc>
         <w:tc>
           <w:tcPr>
-            <w:tcW w:w="143" w:type="dxa"/>
-          </w:tcPr>
-          <w:p>
-            <w:pPr>
-              <w:pStyle w:val="EmptyLayoutCell"/>
-            </w:pPr>
-          </w:p>
-        </w:tc>
-        <w:tc>
-          <w:tcPr>
-            <w:tcW w:w="2008" w:type="dxa"/>
-          </w:tcPr>
-          <w:p>
-            <w:pPr>
-              <w:pStyle w:val="EmptyLayoutCell"/>
-            </w:pPr>
-          </w:p>
-        </w:tc>
-        <w:tc>
-          <w:tcPr>
-            <w:tcW w:w="80" w:type="dxa"/>
-          </w:tcPr>
-          <w:p>
-            <w:pPr>
-              <w:pStyle w:val="EmptyLayoutCell"/>
-            </w:pPr>
-          </w:p>
-        </w:tc>
-        <w:tc>
-          <w:tcPr>
-            <w:tcW w:w="6" w:type="dxa"/>
+            <w:tcW w:w="99" w:type="dxa"/>
+          </w:tcPr>
+          <w:p>
+            <w:pPr>
+              <w:pStyle w:val="EmptyLayoutCell"/>
+            </w:pPr>
+          </w:p>
+        </w:tc>
+        <w:tc>
+          <w:tcPr>
+            <w:tcW w:w="2235" w:type="dxa"/>
+          </w:tcPr>
+          <w:p>
+            <w:pPr>
+              <w:pStyle w:val="EmptyLayoutCell"/>
+            </w:pPr>
+          </w:p>
+        </w:tc>
+        <w:tc>
+          <w:tcPr>
+            <w:tcW w:w="164" w:type="dxa"/>
+          </w:tcPr>
+          <w:p>
+            <w:pPr>
+              <w:pStyle w:val="EmptyLayoutCell"/>
+            </w:pPr>
+          </w:p>
+        </w:tc>
+        <w:tc>
+          <w:tcPr>
+            <w:tcW w:w="252" w:type="dxa"/>
           </w:tcPr>
           <w:p>
             <w:pPr>
@@ -936,33 +831,31 @@
       </w:tr>
       <w:tr>
         <w:trPr>
-          <w:gridAfter w:val="1"/>
-          <w:wAfter w:w="14" w:type="dxa"/>
           <w:trHeight w:val="22"/>
         </w:trPr>
         <w:tc>
           <w:tcPr>
-            <w:tcW w:w="6" w:type="dxa"/>
-          </w:tcPr>
-          <w:p>
-            <w:pPr>
-              <w:pStyle w:val="EmptyLayoutCell"/>
-            </w:pPr>
-          </w:p>
-        </w:tc>
-        <w:tc>
-          <w:tcPr>
-            <w:tcW w:w="218" w:type="dxa"/>
-          </w:tcPr>
-          <w:p>
-            <w:pPr>
-              <w:pStyle w:val="EmptyLayoutCell"/>
-            </w:pPr>
-          </w:p>
-        </w:tc>
-        <w:tc>
-          <w:tcPr>
-            <w:tcW w:w="4030" w:type="dxa"/>
+            <w:tcW w:w="8" w:type="dxa"/>
+          </w:tcPr>
+          <w:p>
+            <w:pPr>
+              <w:pStyle w:val="EmptyLayoutCell"/>
+            </w:pPr>
+          </w:p>
+        </w:tc>
+        <w:tc>
+          <w:tcPr>
+            <w:tcW w:w="32" w:type="dxa"/>
+          </w:tcPr>
+          <w:p>
+            <w:pPr>
+              <w:pStyle w:val="EmptyLayoutCell"/>
+            </w:pPr>
+          </w:p>
+        </w:tc>
+        <w:tc>
+          <w:tcPr>
+            <w:tcW w:w="1890" w:type="dxa"/>
             <w:gridSpan w:val="2"/>
             <w:vMerge/>
           </w:tcPr>
@@ -974,117 +867,117 @@
         </w:tc>
         <w:tc>
           <w:tcPr>
-            <w:tcW w:w="173" w:type="dxa"/>
-          </w:tcPr>
-          <w:p>
-            <w:pPr>
-              <w:pStyle w:val="EmptyLayoutCell"/>
-            </w:pPr>
-          </w:p>
-        </w:tc>
-        <w:tc>
-          <w:tcPr>
-            <w:tcW w:w="113" w:type="dxa"/>
-          </w:tcPr>
-          <w:p>
-            <w:pPr>
-              <w:pStyle w:val="EmptyLayoutCell"/>
-            </w:pPr>
-          </w:p>
-        </w:tc>
-        <w:tc>
-          <w:tcPr>
-            <w:tcW w:w="1507" w:type="dxa"/>
-          </w:tcPr>
-          <w:p>
-            <w:pPr>
-              <w:pStyle w:val="EmptyLayoutCell"/>
-            </w:pPr>
-          </w:p>
-        </w:tc>
-        <w:tc>
-          <w:tcPr>
-            <w:tcW w:w="4308" w:type="dxa"/>
-          </w:tcPr>
-          <w:p>
-            <w:pPr>
-              <w:pStyle w:val="EmptyLayoutCell"/>
-            </w:pPr>
-          </w:p>
-        </w:tc>
-        <w:tc>
-          <w:tcPr>
-            <w:tcW w:w="299" w:type="dxa"/>
-          </w:tcPr>
-          <w:p>
-            <w:pPr>
-              <w:pStyle w:val="EmptyLayoutCell"/>
-            </w:pPr>
-          </w:p>
-        </w:tc>
-        <w:tc>
-          <w:tcPr>
-            <w:tcW w:w="1359" w:type="dxa"/>
-          </w:tcPr>
-          <w:p>
-            <w:pPr>
-              <w:pStyle w:val="EmptyLayoutCell"/>
-            </w:pPr>
-          </w:p>
-        </w:tc>
-        <w:tc>
-          <w:tcPr>
-            <w:tcW w:w="2292" w:type="dxa"/>
-          </w:tcPr>
-          <w:p>
-            <w:pPr>
-              <w:pStyle w:val="EmptyLayoutCell"/>
-            </w:pPr>
-          </w:p>
-        </w:tc>
-        <w:tc>
-          <w:tcPr>
-            <w:tcW w:w="227" w:type="dxa"/>
-          </w:tcPr>
-          <w:p>
-            <w:pPr>
-              <w:pStyle w:val="EmptyLayoutCell"/>
-            </w:pPr>
-          </w:p>
-        </w:tc>
-        <w:tc>
-          <w:tcPr>
-            <w:tcW w:w="143" w:type="dxa"/>
-          </w:tcPr>
-          <w:p>
-            <w:pPr>
-              <w:pStyle w:val="EmptyLayoutCell"/>
-            </w:pPr>
-          </w:p>
-        </w:tc>
-        <w:tc>
-          <w:tcPr>
-            <w:tcW w:w="2008" w:type="dxa"/>
-          </w:tcPr>
-          <w:p>
-            <w:pPr>
-              <w:pStyle w:val="EmptyLayoutCell"/>
-            </w:pPr>
-          </w:p>
-        </w:tc>
-        <w:tc>
-          <w:tcPr>
-            <w:tcW w:w="80" w:type="dxa"/>
-          </w:tcPr>
-          <w:p>
-            <w:pPr>
-              <w:pStyle w:val="EmptyLayoutCell"/>
-            </w:pPr>
-          </w:p>
-        </w:tc>
-        <w:tc>
-          <w:tcPr>
-            <w:tcW w:w="6" w:type="dxa"/>
+            <w:tcW w:w="388" w:type="dxa"/>
+          </w:tcPr>
+          <w:p>
+            <w:pPr>
+              <w:pStyle w:val="EmptyLayoutCell"/>
+            </w:pPr>
+          </w:p>
+        </w:tc>
+        <w:tc>
+          <w:tcPr>
+            <w:tcW w:w="246" w:type="dxa"/>
+          </w:tcPr>
+          <w:p>
+            <w:pPr>
+              <w:pStyle w:val="EmptyLayoutCell"/>
+            </w:pPr>
+          </w:p>
+        </w:tc>
+        <w:tc>
+          <w:tcPr>
+            <w:tcW w:w="2267" w:type="dxa"/>
+          </w:tcPr>
+          <w:p>
+            <w:pPr>
+              <w:pStyle w:val="EmptyLayoutCell"/>
+            </w:pPr>
+          </w:p>
+        </w:tc>
+        <w:tc>
+          <w:tcPr>
+            <w:tcW w:w="4048" w:type="dxa"/>
+          </w:tcPr>
+          <w:p>
+            <w:pPr>
+              <w:pStyle w:val="EmptyLayoutCell"/>
+            </w:pPr>
+          </w:p>
+        </w:tc>
+        <w:tc>
+          <w:tcPr>
+            <w:tcW w:w="498" w:type="dxa"/>
+          </w:tcPr>
+          <w:p>
+            <w:pPr>
+              <w:pStyle w:val="EmptyLayoutCell"/>
+            </w:pPr>
+          </w:p>
+        </w:tc>
+        <w:tc>
+          <w:tcPr>
+            <w:tcW w:w="1896" w:type="dxa"/>
+          </w:tcPr>
+          <w:p>
+            <w:pPr>
+              <w:pStyle w:val="EmptyLayoutCell"/>
+            </w:pPr>
+          </w:p>
+        </w:tc>
+        <w:tc>
+          <w:tcPr>
+            <w:tcW w:w="2142" w:type="dxa"/>
+          </w:tcPr>
+          <w:p>
+            <w:pPr>
+              <w:pStyle w:val="EmptyLayoutCell"/>
+            </w:pPr>
+          </w:p>
+        </w:tc>
+        <w:tc>
+          <w:tcPr>
+            <w:tcW w:w="125" w:type="dxa"/>
+          </w:tcPr>
+          <w:p>
+            <w:pPr>
+              <w:pStyle w:val="EmptyLayoutCell"/>
+            </w:pPr>
+          </w:p>
+        </w:tc>
+        <w:tc>
+          <w:tcPr>
+            <w:tcW w:w="99" w:type="dxa"/>
+          </w:tcPr>
+          <w:p>
+            <w:pPr>
+              <w:pStyle w:val="EmptyLayoutCell"/>
+            </w:pPr>
+          </w:p>
+        </w:tc>
+        <w:tc>
+          <w:tcPr>
+            <w:tcW w:w="2235" w:type="dxa"/>
+          </w:tcPr>
+          <w:p>
+            <w:pPr>
+              <w:pStyle w:val="EmptyLayoutCell"/>
+            </w:pPr>
+          </w:p>
+        </w:tc>
+        <w:tc>
+          <w:tcPr>
+            <w:tcW w:w="164" w:type="dxa"/>
+          </w:tcPr>
+          <w:p>
+            <w:pPr>
+              <w:pStyle w:val="EmptyLayoutCell"/>
+            </w:pPr>
+          </w:p>
+        </w:tc>
+        <w:tc>
+          <w:tcPr>
+            <w:tcW w:w="252" w:type="dxa"/>
           </w:tcPr>
           <w:p>
             <w:pPr>
@@ -1095,163 +988,161 @@
       </w:tr>
       <w:tr>
         <w:trPr>
-          <w:gridAfter w:val="1"/>
-          <w:wAfter w:w="14" w:type="dxa"/>
           <w:trHeight w:val="102"/>
         </w:trPr>
         <w:tc>
           <w:tcPr>
-            <w:tcW w:w="6" w:type="dxa"/>
-          </w:tcPr>
-          <w:p>
-            <w:pPr>
-              <w:pStyle w:val="EmptyLayoutCell"/>
-            </w:pPr>
-          </w:p>
-        </w:tc>
-        <w:tc>
-          <w:tcPr>
-            <w:tcW w:w="218" w:type="dxa"/>
-          </w:tcPr>
-          <w:p>
-            <w:pPr>
-              <w:pStyle w:val="EmptyLayoutCell"/>
-            </w:pPr>
-          </w:p>
-        </w:tc>
-        <w:tc>
-          <w:tcPr>
-            <w:tcW w:w="76" w:type="dxa"/>
-          </w:tcPr>
-          <w:p>
-            <w:pPr>
-              <w:pStyle w:val="EmptyLayoutCell"/>
-            </w:pPr>
-          </w:p>
-        </w:tc>
-        <w:tc>
-          <w:tcPr>
-            <w:tcW w:w="3954" w:type="dxa"/>
-          </w:tcPr>
-          <w:p>
-            <w:pPr>
-              <w:pStyle w:val="EmptyLayoutCell"/>
-            </w:pPr>
-          </w:p>
-        </w:tc>
-        <w:tc>
-          <w:tcPr>
-            <w:tcW w:w="173" w:type="dxa"/>
-          </w:tcPr>
-          <w:p>
-            <w:pPr>
-              <w:pStyle w:val="EmptyLayoutCell"/>
-            </w:pPr>
-          </w:p>
-        </w:tc>
-        <w:tc>
-          <w:tcPr>
-            <w:tcW w:w="113" w:type="dxa"/>
-          </w:tcPr>
-          <w:p>
-            <w:pPr>
-              <w:pStyle w:val="EmptyLayoutCell"/>
-            </w:pPr>
-          </w:p>
-        </w:tc>
-        <w:tc>
-          <w:tcPr>
-            <w:tcW w:w="1507" w:type="dxa"/>
-          </w:tcPr>
-          <w:p>
-            <w:pPr>
-              <w:pStyle w:val="EmptyLayoutCell"/>
-            </w:pPr>
-          </w:p>
-        </w:tc>
-        <w:tc>
-          <w:tcPr>
-            <w:tcW w:w="4308" w:type="dxa"/>
-          </w:tcPr>
-          <w:p>
-            <w:pPr>
-              <w:pStyle w:val="EmptyLayoutCell"/>
-            </w:pPr>
-          </w:p>
-        </w:tc>
-        <w:tc>
-          <w:tcPr>
-            <w:tcW w:w="299" w:type="dxa"/>
-          </w:tcPr>
-          <w:p>
-            <w:pPr>
-              <w:pStyle w:val="EmptyLayoutCell"/>
-            </w:pPr>
-          </w:p>
-        </w:tc>
-        <w:tc>
-          <w:tcPr>
-            <w:tcW w:w="1359" w:type="dxa"/>
-          </w:tcPr>
-          <w:p>
-            <w:pPr>
-              <w:pStyle w:val="EmptyLayoutCell"/>
-            </w:pPr>
-          </w:p>
-        </w:tc>
-        <w:tc>
-          <w:tcPr>
-            <w:tcW w:w="2292" w:type="dxa"/>
-          </w:tcPr>
-          <w:p>
-            <w:pPr>
-              <w:pStyle w:val="EmptyLayoutCell"/>
-            </w:pPr>
-          </w:p>
-        </w:tc>
-        <w:tc>
-          <w:tcPr>
-            <w:tcW w:w="227" w:type="dxa"/>
-          </w:tcPr>
-          <w:p>
-            <w:pPr>
-              <w:pStyle w:val="EmptyLayoutCell"/>
-            </w:pPr>
-          </w:p>
-        </w:tc>
-        <w:tc>
-          <w:tcPr>
-            <w:tcW w:w="143" w:type="dxa"/>
-          </w:tcPr>
-          <w:p>
-            <w:pPr>
-              <w:pStyle w:val="EmptyLayoutCell"/>
-            </w:pPr>
-          </w:p>
-        </w:tc>
-        <w:tc>
-          <w:tcPr>
-            <w:tcW w:w="2008" w:type="dxa"/>
-          </w:tcPr>
-          <w:p>
-            <w:pPr>
-              <w:pStyle w:val="EmptyLayoutCell"/>
-            </w:pPr>
-          </w:p>
-        </w:tc>
-        <w:tc>
-          <w:tcPr>
-            <w:tcW w:w="80" w:type="dxa"/>
-          </w:tcPr>
-          <w:p>
-            <w:pPr>
-              <w:pStyle w:val="EmptyLayoutCell"/>
-            </w:pPr>
-          </w:p>
-        </w:tc>
-        <w:tc>
-          <w:tcPr>
-            <w:tcW w:w="6" w:type="dxa"/>
+            <w:tcW w:w="8" w:type="dxa"/>
+          </w:tcPr>
+          <w:p>
+            <w:pPr>
+              <w:pStyle w:val="EmptyLayoutCell"/>
+            </w:pPr>
+          </w:p>
+        </w:tc>
+        <w:tc>
+          <w:tcPr>
+            <w:tcW w:w="32" w:type="dxa"/>
+          </w:tcPr>
+          <w:p>
+            <w:pPr>
+              <w:pStyle w:val="EmptyLayoutCell"/>
+            </w:pPr>
+          </w:p>
+        </w:tc>
+        <w:tc>
+          <w:tcPr>
+            <w:tcW w:w="23" w:type="dxa"/>
+          </w:tcPr>
+          <w:p>
+            <w:pPr>
+              <w:pStyle w:val="EmptyLayoutCell"/>
+            </w:pPr>
+          </w:p>
+        </w:tc>
+        <w:tc>
+          <w:tcPr>
+            <w:tcW w:w="1867" w:type="dxa"/>
+          </w:tcPr>
+          <w:p>
+            <w:pPr>
+              <w:pStyle w:val="EmptyLayoutCell"/>
+            </w:pPr>
+          </w:p>
+        </w:tc>
+        <w:tc>
+          <w:tcPr>
+            <w:tcW w:w="388" w:type="dxa"/>
+          </w:tcPr>
+          <w:p>
+            <w:pPr>
+              <w:pStyle w:val="EmptyLayoutCell"/>
+            </w:pPr>
+          </w:p>
+        </w:tc>
+        <w:tc>
+          <w:tcPr>
+            <w:tcW w:w="246" w:type="dxa"/>
+          </w:tcPr>
+          <w:p>
+            <w:pPr>
+              <w:pStyle w:val="EmptyLayoutCell"/>
+            </w:pPr>
+          </w:p>
+        </w:tc>
+        <w:tc>
+          <w:tcPr>
+            <w:tcW w:w="2267" w:type="dxa"/>
+          </w:tcPr>
+          <w:p>
+            <w:pPr>
+              <w:pStyle w:val="EmptyLayoutCell"/>
+            </w:pPr>
+          </w:p>
+        </w:tc>
+        <w:tc>
+          <w:tcPr>
+            <w:tcW w:w="4048" w:type="dxa"/>
+          </w:tcPr>
+          <w:p>
+            <w:pPr>
+              <w:pStyle w:val="EmptyLayoutCell"/>
+            </w:pPr>
+          </w:p>
+        </w:tc>
+        <w:tc>
+          <w:tcPr>
+            <w:tcW w:w="498" w:type="dxa"/>
+          </w:tcPr>
+          <w:p>
+            <w:pPr>
+              <w:pStyle w:val="EmptyLayoutCell"/>
+            </w:pPr>
+          </w:p>
+        </w:tc>
+        <w:tc>
+          <w:tcPr>
+            <w:tcW w:w="1896" w:type="dxa"/>
+          </w:tcPr>
+          <w:p>
+            <w:pPr>
+              <w:pStyle w:val="EmptyLayoutCell"/>
+            </w:pPr>
+          </w:p>
+        </w:tc>
+        <w:tc>
+          <w:tcPr>
+            <w:tcW w:w="2142" w:type="dxa"/>
+          </w:tcPr>
+          <w:p>
+            <w:pPr>
+              <w:pStyle w:val="EmptyLayoutCell"/>
+            </w:pPr>
+          </w:p>
+        </w:tc>
+        <w:tc>
+          <w:tcPr>
+            <w:tcW w:w="125" w:type="dxa"/>
+          </w:tcPr>
+          <w:p>
+            <w:pPr>
+              <w:pStyle w:val="EmptyLayoutCell"/>
+            </w:pPr>
+          </w:p>
+        </w:tc>
+        <w:tc>
+          <w:tcPr>
+            <w:tcW w:w="99" w:type="dxa"/>
+          </w:tcPr>
+          <w:p>
+            <w:pPr>
+              <w:pStyle w:val="EmptyLayoutCell"/>
+            </w:pPr>
+          </w:p>
+        </w:tc>
+        <w:tc>
+          <w:tcPr>
+            <w:tcW w:w="2235" w:type="dxa"/>
+          </w:tcPr>
+          <w:p>
+            <w:pPr>
+              <w:pStyle w:val="EmptyLayoutCell"/>
+            </w:pPr>
+          </w:p>
+        </w:tc>
+        <w:tc>
+          <w:tcPr>
+            <w:tcW w:w="164" w:type="dxa"/>
+          </w:tcPr>
+          <w:p>
+            <w:pPr>
+              <w:pStyle w:val="EmptyLayoutCell"/>
+            </w:pPr>
+          </w:p>
+        </w:tc>
+        <w:tc>
+          <w:tcPr>
+            <w:tcW w:w="252" w:type="dxa"/>
           </w:tcPr>
           <w:p>
             <w:pPr>
@@ -1266,37 +1157,37 @@
         </w:trPr>
         <w:tc>
           <w:tcPr>
-            <w:tcW w:w="6" w:type="dxa"/>
-          </w:tcPr>
-          <w:p>
-            <w:pPr>
-              <w:pStyle w:val="EmptyLayoutCell"/>
-            </w:pPr>
-          </w:p>
-        </w:tc>
-        <w:tc>
-          <w:tcPr>
-            <w:tcW w:w="218" w:type="dxa"/>
-          </w:tcPr>
-          <w:p>
-            <w:pPr>
-              <w:pStyle w:val="EmptyLayoutCell"/>
-            </w:pPr>
-          </w:p>
-        </w:tc>
-        <w:tc>
-          <w:tcPr>
-            <w:tcW w:w="76" w:type="dxa"/>
-          </w:tcPr>
-          <w:p>
-            <w:pPr>
-              <w:pStyle w:val="EmptyLayoutCell"/>
-            </w:pPr>
-          </w:p>
-        </w:tc>
-        <w:tc>
-          <w:tcPr>
-            <w:tcW w:w="4127" w:type="dxa"/>
+            <w:tcW w:w="8" w:type="dxa"/>
+          </w:tcPr>
+          <w:p>
+            <w:pPr>
+              <w:pStyle w:val="EmptyLayoutCell"/>
+            </w:pPr>
+          </w:p>
+        </w:tc>
+        <w:tc>
+          <w:tcPr>
+            <w:tcW w:w="32" w:type="dxa"/>
+          </w:tcPr>
+          <w:p>
+            <w:pPr>
+              <w:pStyle w:val="EmptyLayoutCell"/>
+            </w:pPr>
+          </w:p>
+        </w:tc>
+        <w:tc>
+          <w:tcPr>
+            <w:tcW w:w="23" w:type="dxa"/>
+          </w:tcPr>
+          <w:p>
+            <w:pPr>
+              <w:pStyle w:val="EmptyLayoutCell"/>
+            </w:pPr>
+          </w:p>
+        </w:tc>
+        <w:tc>
+          <w:tcPr>
+            <w:tcW w:w="2255" w:type="dxa"/>
             <w:gridSpan w:val="2"/>
           </w:tcPr>
           <w:tbl>
@@ -1343,57 +1234,57 @@
         </w:tc>
         <w:tc>
           <w:tcPr>
-            <w:tcW w:w="113" w:type="dxa"/>
-          </w:tcPr>
-          <w:p>
-            <w:pPr>
-              <w:pStyle w:val="EmptyLayoutCell"/>
-            </w:pPr>
-          </w:p>
-        </w:tc>
-        <w:tc>
-          <w:tcPr>
-            <w:tcW w:w="1507" w:type="dxa"/>
-          </w:tcPr>
-          <w:p>
-            <w:pPr>
-              <w:pStyle w:val="EmptyLayoutCell"/>
-            </w:pPr>
-          </w:p>
-        </w:tc>
-        <w:tc>
-          <w:tcPr>
-            <w:tcW w:w="4308" w:type="dxa"/>
-          </w:tcPr>
-          <w:p>
-            <w:pPr>
-              <w:pStyle w:val="EmptyLayoutCell"/>
-            </w:pPr>
-          </w:p>
-        </w:tc>
-        <w:tc>
-          <w:tcPr>
-            <w:tcW w:w="299" w:type="dxa"/>
-          </w:tcPr>
-          <w:p>
-            <w:pPr>
-              <w:pStyle w:val="EmptyLayoutCell"/>
-            </w:pPr>
-          </w:p>
-        </w:tc>
-        <w:tc>
-          <w:tcPr>
-            <w:tcW w:w="1359" w:type="dxa"/>
-          </w:tcPr>
-          <w:p>
-            <w:pPr>
-              <w:pStyle w:val="EmptyLayoutCell"/>
-            </w:pPr>
-          </w:p>
-        </w:tc>
-        <w:tc>
-          <w:tcPr>
-            <w:tcW w:w="2292" w:type="dxa"/>
+            <w:tcW w:w="246" w:type="dxa"/>
+          </w:tcPr>
+          <w:p>
+            <w:pPr>
+              <w:pStyle w:val="EmptyLayoutCell"/>
+            </w:pPr>
+          </w:p>
+        </w:tc>
+        <w:tc>
+          <w:tcPr>
+            <w:tcW w:w="2267" w:type="dxa"/>
+          </w:tcPr>
+          <w:p>
+            <w:pPr>
+              <w:pStyle w:val="EmptyLayoutCell"/>
+            </w:pPr>
+          </w:p>
+        </w:tc>
+        <w:tc>
+          <w:tcPr>
+            <w:tcW w:w="4048" w:type="dxa"/>
+          </w:tcPr>
+          <w:p>
+            <w:pPr>
+              <w:pStyle w:val="EmptyLayoutCell"/>
+            </w:pPr>
+          </w:p>
+        </w:tc>
+        <w:tc>
+          <w:tcPr>
+            <w:tcW w:w="498" w:type="dxa"/>
+          </w:tcPr>
+          <w:p>
+            <w:pPr>
+              <w:pStyle w:val="EmptyLayoutCell"/>
+            </w:pPr>
+          </w:p>
+        </w:tc>
+        <w:tc>
+          <w:tcPr>
+            <w:tcW w:w="1896" w:type="dxa"/>
+          </w:tcPr>
+          <w:p>
+            <w:pPr>
+              <w:pStyle w:val="EmptyLayoutCell"/>
+            </w:pPr>
+          </w:p>
+        </w:tc>
+        <w:tc>
+          <w:tcPr>
+            <w:tcW w:w="2142" w:type="dxa"/>
           </w:tcPr>
           <w:tbl>
             <w:tblPr>
@@ -1413,7 +1304,7 @@
               </w:trPr>
               <w:tc>
                 <w:tcPr>
-                  <w:tcW w:w="817" w:type="dxa"/>
+                  <w:tcW w:w="889" w:type="dxa"/>
                   <w:tcMar>
                     <w:top w:w="40" w:type="dxa"/>
                     <w:left w:w="40" w:type="dxa"/>
@@ -1444,27 +1335,27 @@
         </w:tc>
         <w:tc>
           <w:tcPr>
-            <w:tcW w:w="227" w:type="dxa"/>
-          </w:tcPr>
-          <w:p>
-            <w:pPr>
-              <w:pStyle w:val="EmptyLayoutCell"/>
-            </w:pPr>
-          </w:p>
-        </w:tc>
-        <w:tc>
-          <w:tcPr>
-            <w:tcW w:w="143" w:type="dxa"/>
-          </w:tcPr>
-          <w:p>
-            <w:pPr>
-              <w:pStyle w:val="EmptyLayoutCell"/>
-            </w:pPr>
-          </w:p>
-        </w:tc>
-        <w:tc>
-          <w:tcPr>
-            <w:tcW w:w="2008" w:type="dxa"/>
+            <w:tcW w:w="125" w:type="dxa"/>
+          </w:tcPr>
+          <w:p>
+            <w:pPr>
+              <w:pStyle w:val="EmptyLayoutCell"/>
+            </w:pPr>
+          </w:p>
+        </w:tc>
+        <w:tc>
+          <w:tcPr>
+            <w:tcW w:w="99" w:type="dxa"/>
+          </w:tcPr>
+          <w:p>
+            <w:pPr>
+              <w:pStyle w:val="EmptyLayoutCell"/>
+            </w:pPr>
+          </w:p>
+        </w:tc>
+        <w:tc>
+          <w:tcPr>
+            <w:tcW w:w="2235" w:type="dxa"/>
           </w:tcPr>
           <w:tbl>
             <w:tblPr>
@@ -1517,18 +1408,17 @@
         </w:tc>
         <w:tc>
           <w:tcPr>
-            <w:tcW w:w="80" w:type="dxa"/>
-          </w:tcPr>
-          <w:p>
-            <w:pPr>
-              <w:pStyle w:val="EmptyLayoutCell"/>
-            </w:pPr>
-          </w:p>
-        </w:tc>
-        <w:tc>
-          <w:tcPr>
-            <w:tcW w:w="20" w:type="dxa"/>
-            <w:gridSpan w:val="2"/>
+            <w:tcW w:w="164" w:type="dxa"/>
+          </w:tcPr>
+          <w:p>
+            <w:pPr>
+              <w:pStyle w:val="EmptyLayoutCell"/>
+            </w:pPr>
+          </w:p>
+        </w:tc>
+        <w:tc>
+          <w:tcPr>
+            <w:tcW w:w="252" w:type="dxa"/>
           </w:tcPr>
           <w:p>
             <w:pPr>
@@ -1539,163 +1429,161 @@
       </w:tr>
       <w:tr>
         <w:trPr>
-          <w:gridAfter w:val="1"/>
-          <w:wAfter w:w="14" w:type="dxa"/>
           <w:trHeight w:val="60"/>
         </w:trPr>
         <w:tc>
           <w:tcPr>
-            <w:tcW w:w="6" w:type="dxa"/>
-          </w:tcPr>
-          <w:p>
-            <w:pPr>
-              <w:pStyle w:val="EmptyLayoutCell"/>
-            </w:pPr>
-          </w:p>
-        </w:tc>
-        <w:tc>
-          <w:tcPr>
-            <w:tcW w:w="218" w:type="dxa"/>
-          </w:tcPr>
-          <w:p>
-            <w:pPr>
-              <w:pStyle w:val="EmptyLayoutCell"/>
-            </w:pPr>
-          </w:p>
-        </w:tc>
-        <w:tc>
-          <w:tcPr>
-            <w:tcW w:w="76" w:type="dxa"/>
-          </w:tcPr>
-          <w:p>
-            <w:pPr>
-              <w:pStyle w:val="EmptyLayoutCell"/>
-            </w:pPr>
-          </w:p>
-        </w:tc>
-        <w:tc>
-          <w:tcPr>
-            <w:tcW w:w="3954" w:type="dxa"/>
-          </w:tcPr>
-          <w:p>
-            <w:pPr>
-              <w:pStyle w:val="EmptyLayoutCell"/>
-            </w:pPr>
-          </w:p>
-        </w:tc>
-        <w:tc>
-          <w:tcPr>
-            <w:tcW w:w="173" w:type="dxa"/>
-          </w:tcPr>
-          <w:p>
-            <w:pPr>
-              <w:pStyle w:val="EmptyLayoutCell"/>
-            </w:pPr>
-          </w:p>
-        </w:tc>
-        <w:tc>
-          <w:tcPr>
-            <w:tcW w:w="113" w:type="dxa"/>
-          </w:tcPr>
-          <w:p>
-            <w:pPr>
-              <w:pStyle w:val="EmptyLayoutCell"/>
-            </w:pPr>
-          </w:p>
-        </w:tc>
-        <w:tc>
-          <w:tcPr>
-            <w:tcW w:w="1507" w:type="dxa"/>
-          </w:tcPr>
-          <w:p>
-            <w:pPr>
-              <w:pStyle w:val="EmptyLayoutCell"/>
-            </w:pPr>
-          </w:p>
-        </w:tc>
-        <w:tc>
-          <w:tcPr>
-            <w:tcW w:w="4308" w:type="dxa"/>
-          </w:tcPr>
-          <w:p>
-            <w:pPr>
-              <w:pStyle w:val="EmptyLayoutCell"/>
-            </w:pPr>
-          </w:p>
-        </w:tc>
-        <w:tc>
-          <w:tcPr>
-            <w:tcW w:w="299" w:type="dxa"/>
-          </w:tcPr>
-          <w:p>
-            <w:pPr>
-              <w:pStyle w:val="EmptyLayoutCell"/>
-            </w:pPr>
-          </w:p>
-        </w:tc>
-        <w:tc>
-          <w:tcPr>
-            <w:tcW w:w="1359" w:type="dxa"/>
-          </w:tcPr>
-          <w:p>
-            <w:pPr>
-              <w:pStyle w:val="EmptyLayoutCell"/>
-            </w:pPr>
-          </w:p>
-        </w:tc>
-        <w:tc>
-          <w:tcPr>
-            <w:tcW w:w="2292" w:type="dxa"/>
-          </w:tcPr>
-          <w:p>
-            <w:pPr>
-              <w:pStyle w:val="EmptyLayoutCell"/>
-            </w:pPr>
-          </w:p>
-        </w:tc>
-        <w:tc>
-          <w:tcPr>
-            <w:tcW w:w="227" w:type="dxa"/>
-          </w:tcPr>
-          <w:p>
-            <w:pPr>
-              <w:pStyle w:val="EmptyLayoutCell"/>
-            </w:pPr>
-          </w:p>
-        </w:tc>
-        <w:tc>
-          <w:tcPr>
-            <w:tcW w:w="143" w:type="dxa"/>
-          </w:tcPr>
-          <w:p>
-            <w:pPr>
-              <w:pStyle w:val="EmptyLayoutCell"/>
-            </w:pPr>
-          </w:p>
-        </w:tc>
-        <w:tc>
-          <w:tcPr>
-            <w:tcW w:w="2008" w:type="dxa"/>
-          </w:tcPr>
-          <w:p>
-            <w:pPr>
-              <w:pStyle w:val="EmptyLayoutCell"/>
-            </w:pPr>
-          </w:p>
-        </w:tc>
-        <w:tc>
-          <w:tcPr>
-            <w:tcW w:w="80" w:type="dxa"/>
-          </w:tcPr>
-          <w:p>
-            <w:pPr>
-              <w:pStyle w:val="EmptyLayoutCell"/>
-            </w:pPr>
-          </w:p>
-        </w:tc>
-        <w:tc>
-          <w:tcPr>
-            <w:tcW w:w="6" w:type="dxa"/>
+            <w:tcW w:w="8" w:type="dxa"/>
+          </w:tcPr>
+          <w:p>
+            <w:pPr>
+              <w:pStyle w:val="EmptyLayoutCell"/>
+            </w:pPr>
+          </w:p>
+        </w:tc>
+        <w:tc>
+          <w:tcPr>
+            <w:tcW w:w="32" w:type="dxa"/>
+          </w:tcPr>
+          <w:p>
+            <w:pPr>
+              <w:pStyle w:val="EmptyLayoutCell"/>
+            </w:pPr>
+          </w:p>
+        </w:tc>
+        <w:tc>
+          <w:tcPr>
+            <w:tcW w:w="23" w:type="dxa"/>
+          </w:tcPr>
+          <w:p>
+            <w:pPr>
+              <w:pStyle w:val="EmptyLayoutCell"/>
+            </w:pPr>
+          </w:p>
+        </w:tc>
+        <w:tc>
+          <w:tcPr>
+            <w:tcW w:w="1867" w:type="dxa"/>
+          </w:tcPr>
+          <w:p>
+            <w:pPr>
+              <w:pStyle w:val="EmptyLayoutCell"/>
+            </w:pPr>
+          </w:p>
+        </w:tc>
+        <w:tc>
+          <w:tcPr>
+            <w:tcW w:w="388" w:type="dxa"/>
+          </w:tcPr>
+          <w:p>
+            <w:pPr>
+              <w:pStyle w:val="EmptyLayoutCell"/>
+            </w:pPr>
+          </w:p>
+        </w:tc>
+        <w:tc>
+          <w:tcPr>
+            <w:tcW w:w="246" w:type="dxa"/>
+          </w:tcPr>
+          <w:p>
+            <w:pPr>
+              <w:pStyle w:val="EmptyLayoutCell"/>
+            </w:pPr>
+          </w:p>
+        </w:tc>
+        <w:tc>
+          <w:tcPr>
+            <w:tcW w:w="2267" w:type="dxa"/>
+          </w:tcPr>
+          <w:p>
+            <w:pPr>
+              <w:pStyle w:val="EmptyLayoutCell"/>
+            </w:pPr>
+          </w:p>
+        </w:tc>
+        <w:tc>
+          <w:tcPr>
+            <w:tcW w:w="4048" w:type="dxa"/>
+          </w:tcPr>
+          <w:p>
+            <w:pPr>
+              <w:pStyle w:val="EmptyLayoutCell"/>
+            </w:pPr>
+          </w:p>
+        </w:tc>
+        <w:tc>
+          <w:tcPr>
+            <w:tcW w:w="498" w:type="dxa"/>
+          </w:tcPr>
+          <w:p>
+            <w:pPr>
+              <w:pStyle w:val="EmptyLayoutCell"/>
+            </w:pPr>
+          </w:p>
+        </w:tc>
+        <w:tc>
+          <w:tcPr>
+            <w:tcW w:w="1896" w:type="dxa"/>
+          </w:tcPr>
+          <w:p>
+            <w:pPr>
+              <w:pStyle w:val="EmptyLayoutCell"/>
+            </w:pPr>
+          </w:p>
+        </w:tc>
+        <w:tc>
+          <w:tcPr>
+            <w:tcW w:w="2142" w:type="dxa"/>
+          </w:tcPr>
+          <w:p>
+            <w:pPr>
+              <w:pStyle w:val="EmptyLayoutCell"/>
+            </w:pPr>
+          </w:p>
+        </w:tc>
+        <w:tc>
+          <w:tcPr>
+            <w:tcW w:w="125" w:type="dxa"/>
+          </w:tcPr>
+          <w:p>
+            <w:pPr>
+              <w:pStyle w:val="EmptyLayoutCell"/>
+            </w:pPr>
+          </w:p>
+        </w:tc>
+        <w:tc>
+          <w:tcPr>
+            <w:tcW w:w="99" w:type="dxa"/>
+          </w:tcPr>
+          <w:p>
+            <w:pPr>
+              <w:pStyle w:val="EmptyLayoutCell"/>
+            </w:pPr>
+          </w:p>
+        </w:tc>
+        <w:tc>
+          <w:tcPr>
+            <w:tcW w:w="2235" w:type="dxa"/>
+          </w:tcPr>
+          <w:p>
+            <w:pPr>
+              <w:pStyle w:val="EmptyLayoutCell"/>
+            </w:pPr>
+          </w:p>
+        </w:tc>
+        <w:tc>
+          <w:tcPr>
+            <w:tcW w:w="164" w:type="dxa"/>
+          </w:tcPr>
+          <w:p>
+            <w:pPr>
+              <w:pStyle w:val="EmptyLayoutCell"/>
+            </w:pPr>
+          </w:p>
+        </w:tc>
+        <w:tc>
+          <w:tcPr>
+            <w:tcW w:w="252" w:type="dxa"/>
           </w:tcPr>
           <w:p>
             <w:pPr>
@@ -1705,28 +1593,24 @@
         </w:tc>
       </w:tr>
       <w:tr>
-        <w:trPr>
-          <w:gridAfter w:val="1"/>
-          <w:wAfter w:w="14" w:type="dxa"/>
-        </w:trPr>
-        <w:tc>
-          <w:tcPr>
-            <w:tcW w:w="6" w:type="dxa"/>
-          </w:tcPr>
-          <w:p>
-            <w:pPr>
-              <w:pStyle w:val="EmptyLayoutCell"/>
-            </w:pPr>
-          </w:p>
-        </w:tc>
-        <w:tc>
-          <w:tcPr>
-            <w:tcW w:w="16757" w:type="dxa"/>
+        <w:tc>
+          <w:tcPr>
+            <w:tcW w:w="8" w:type="dxa"/>
+          </w:tcPr>
+          <w:p>
+            <w:pPr>
+              <w:pStyle w:val="EmptyLayoutCell"/>
+            </w:pPr>
+          </w:p>
+        </w:tc>
+        <w:tc>
+          <w:tcPr>
+            <w:tcW w:w="16030" w:type="dxa"/>
             <w:gridSpan w:val="14"/>
           </w:tcPr>
           <w:tbl>
             <w:tblPr>
-              <w:tblW w:w="16715" w:type="dxa"/>
+              <w:tblW w:w="16084" w:type="dxa"/>
               <w:tblCellMar>
                 <w:left w:w="0" w:type="dxa"/>
                 <w:right w:w="0" w:type="dxa"/>
@@ -1734,19 +1618,19 @@
               <w:tblLook w:val="0000" w:firstRow="0" w:lastRow="0" w:firstColumn="0" w:lastColumn="0" w:noHBand="0" w:noVBand="0"/>
             </w:tblPr>
             <w:tblGrid>
-              <w:gridCol w:w="1332"/>
-              <w:gridCol w:w="550"/>
-              <w:gridCol w:w="1574"/>
-              <w:gridCol w:w="1581"/>
-              <w:gridCol w:w="1813"/>
-              <w:gridCol w:w="1846"/>
-              <w:gridCol w:w="1225"/>
-              <w:gridCol w:w="1660"/>
-              <w:gridCol w:w="1166"/>
-              <w:gridCol w:w="881"/>
-              <w:gridCol w:w="1232"/>
-              <w:gridCol w:w="1257"/>
-              <w:gridCol w:w="598"/>
+              <w:gridCol w:w="1241"/>
+              <w:gridCol w:w="1440"/>
+              <w:gridCol w:w="1361"/>
+              <w:gridCol w:w="1343"/>
+              <w:gridCol w:w="1628"/>
+              <w:gridCol w:w="1654"/>
+              <w:gridCol w:w="908"/>
+              <w:gridCol w:w="1441"/>
+              <w:gridCol w:w="954"/>
+              <w:gridCol w:w="1068"/>
+              <w:gridCol w:w="957"/>
+              <w:gridCol w:w="1141"/>
+              <w:gridCol w:w="948"/>
             </w:tblGrid>
             <w:tr>
               <w:trPr>
@@ -1754,7 +1638,7 @@
               </w:trPr>
               <w:tc>
                 <w:tcPr>
-                  <w:tcW w:w="426" w:type="dxa"/>
+                  <w:tcW w:w="1241" w:type="dxa"/>
                   <w:tcBorders>
                     <w:top w:val="single" w:sz="16" w:space="0" w:color="000000"/>
                     <w:left w:val="single" w:sz="16" w:space="0" w:color="000000"/>
@@ -1772,7 +1656,7 @@
               </w:tc>
               <w:tc>
                 <w:tcPr>
-                  <w:tcW w:w="423" w:type="dxa"/>
+                  <w:tcW w:w="1440" w:type="dxa"/>
                   <w:tcBorders>
                     <w:top w:val="single" w:sz="16" w:space="0" w:color="000000"/>
                     <w:bottom w:val="single" w:sz="8" w:space="0" w:color="000000"/>
@@ -1790,7 +1674,7 @@
               </w:tc>
               <w:tc>
                 <w:tcPr>
-                  <w:tcW w:w="5272" w:type="dxa"/>
+                  <w:tcW w:w="4332" w:type="dxa"/>
                   <w:gridSpan w:val="3"/>
                   <w:tcBorders>
                     <w:top w:val="single" w:sz="16" w:space="0" w:color="000000"/>
@@ -1828,7 +1712,7 @@
               </w:tc>
               <w:tc>
                 <w:tcPr>
-                  <w:tcW w:w="10594" w:type="dxa"/>
+                  <w:tcW w:w="9071" w:type="dxa"/>
                   <w:gridSpan w:val="8"/>
                   <w:tcBorders>
                     <w:top w:val="single" w:sz="16" w:space="0" w:color="000000"/>
@@ -1853,7 +1737,7 @@
               </w:trPr>
               <w:tc>
                 <w:tcPr>
-                  <w:tcW w:w="426" w:type="dxa"/>
+                  <w:tcW w:w="1241" w:type="dxa"/>
                   <w:tcBorders>
                     <w:top w:val="double" w:sz="8" w:space="0" w:color="000000"/>
                     <w:left w:val="single" w:sz="16" w:space="0" w:color="000000"/>
@@ -1888,7 +1772,7 @@
               </w:tc>
               <w:tc>
                 <w:tcPr>
-                  <w:tcW w:w="423" w:type="dxa"/>
+                  <w:tcW w:w="1440" w:type="dxa"/>
                   <w:tcBorders>
                     <w:top w:val="double" w:sz="8" w:space="0" w:color="000000"/>
                     <w:bottom w:val="double" w:sz="8" w:space="0" w:color="000000"/>
@@ -1922,7 +1806,7 @@
               </w:tc>
               <w:tc>
                 <w:tcPr>
-                  <w:tcW w:w="1675" w:type="dxa"/>
+                  <w:tcW w:w="1361" w:type="dxa"/>
                   <w:tcBorders>
                     <w:top w:val="double" w:sz="8" w:space="0" w:color="000000"/>
                     <w:left w:val="double" w:sz="4" w:space="0" w:color="000000"/>
@@ -1959,7 +1843,7 @@
               </w:tc>
               <w:tc>
                 <w:tcPr>
-                  <w:tcW w:w="1695" w:type="dxa"/>
+                  <w:tcW w:w="1343" w:type="dxa"/>
                   <w:tcBorders>
                     <w:top w:val="double" w:sz="8" w:space="0" w:color="000000"/>
                     <w:left w:val="double" w:sz="4" w:space="0" w:color="000000"/>
@@ -1994,7 +1878,7 @@
               </w:tc>
               <w:tc>
                 <w:tcPr>
-                  <w:tcW w:w="1902" w:type="dxa"/>
+                  <w:tcW w:w="1628" w:type="dxa"/>
                   <w:tcBorders>
                     <w:top w:val="double" w:sz="8" w:space="0" w:color="000000"/>
                     <w:left w:val="double" w:sz="4" w:space="0" w:color="000000"/>
@@ -2029,7 +1913,7 @@
               </w:tc>
               <w:tc>
                 <w:tcPr>
-                  <w:tcW w:w="1921" w:type="dxa"/>
+                  <w:tcW w:w="1654" w:type="dxa"/>
                   <w:tcBorders>
                     <w:top w:val="double" w:sz="8" w:space="0" w:color="000000"/>
                     <w:left w:val="double" w:sz="4" w:space="0" w:color="000000"/>
@@ -2064,7 +1948,7 @@
               </w:tc>
               <w:tc>
                 <w:tcPr>
-                  <w:tcW w:w="1377" w:type="dxa"/>
+                  <w:tcW w:w="909" w:type="dxa"/>
                   <w:tcBorders>
                     <w:top w:val="double" w:sz="8" w:space="0" w:color="000000"/>
                     <w:left w:val="double" w:sz="4" w:space="0" w:color="000000"/>
@@ -2099,7 +1983,7 @@
               </w:tc>
               <w:tc>
                 <w:tcPr>
-                  <w:tcW w:w="1765" w:type="dxa"/>
+                  <w:tcW w:w="1441" w:type="dxa"/>
                   <w:tcBorders>
                     <w:top w:val="double" w:sz="8" w:space="0" w:color="000000"/>
                     <w:left w:val="double" w:sz="4" w:space="0" w:color="000000"/>
@@ -2134,7 +2018,7 @@
               </w:tc>
               <w:tc>
                 <w:tcPr>
-                  <w:tcW w:w="1324" w:type="dxa"/>
+                  <w:tcW w:w="996" w:type="dxa"/>
                   <w:tcBorders>
                     <w:top w:val="double" w:sz="8" w:space="0" w:color="000000"/>
                     <w:left w:val="double" w:sz="4" w:space="0" w:color="000000"/>
@@ -2169,7 +2053,7 @@
               </w:tc>
               <w:tc>
                 <w:tcPr>
-                  <w:tcW w:w="877" w:type="dxa"/>
+                  <w:tcW w:w="1134" w:type="dxa"/>
                   <w:tcBorders>
                     <w:top w:val="double" w:sz="8" w:space="0" w:color="000000"/>
                     <w:left w:val="double" w:sz="4" w:space="0" w:color="000000"/>
@@ -2204,7 +2088,7 @@
               </w:tc>
               <w:tc>
                 <w:tcPr>
-                  <w:tcW w:w="1383" w:type="dxa"/>
+                  <w:tcW w:w="971" w:type="dxa"/>
                   <w:tcBorders>
                     <w:top w:val="double" w:sz="8" w:space="0" w:color="000000"/>
                     <w:left w:val="double" w:sz="4" w:space="0" w:color="000000"/>
@@ -2239,7 +2123,7 @@
               </w:tc>
               <w:tc>
                 <w:tcPr>
-                  <w:tcW w:w="1331" w:type="dxa"/>
+                  <w:tcW w:w="1246" w:type="dxa"/>
                   <w:tcBorders>
                     <w:top w:val="double" w:sz="8" w:space="0" w:color="000000"/>
                     <w:left w:val="double" w:sz="4" w:space="0" w:color="000000"/>
@@ -2274,7 +2158,7 @@
               </w:tc>
               <w:tc>
                 <w:tcPr>
-                  <w:tcW w:w="616" w:type="dxa"/>
+                  <w:tcW w:w="720" w:type="dxa"/>
                   <w:tcBorders>
                     <w:top w:val="single" w:sz="16" w:space="0" w:color="000000"/>
                     <w:left w:val="single" w:sz="8" w:space="0" w:color="000000"/>
@@ -2293,6 +2177,7 @@
                 <w:p>
                   <w:pPr>
                     <w:bidi/>
+                    <w:ind w:left="8" w:right="48"/>
                     <w:jc w:val="center"/>
                   </w:pPr>
                   <w:r>
@@ -2316,7 +2201,7 @@
               </w:trPr>
               <w:tc>
                 <w:tcPr>
-                  <w:tcW w:w="426" w:type="dxa"/>
+                  <w:tcW w:w="1241" w:type="dxa"/>
                   <w:tcBorders>
                     <w:top w:val="single" w:sz="8" w:space="0" w:color="000000"/>
                     <w:left w:val="single" w:sz="16" w:space="0" w:color="000000"/>
@@ -2332,20 +2217,27 @@
                   <w:vAlign w:val="center"/>
                 </w:tcPr>
                 <w:p>
-                  <w:r>
-                    <w:t>{situation}{</w:t>
-                  </w:r>
-                  <w:r>
-                    <w:t>#</w:t>
-                  </w:r>
-                  <w:r>
-                    <w:t>s}</w:t>
+                  <w:pPr>
+                    <w:jc w:val="center"/>
+                  </w:pPr>
+                  <w:r>
+                    <w:rPr>
+                      <w:rFonts w:ascii="Arial" w:hAnsi="Arial" w:cs="Arial"/>
+                      <w:b/>
+                      <w:bCs/>
+                      <w:sz w:val="16"/>
+                      <w:szCs w:val="16"/>
+                    </w:rPr>
+                    <w:t>{situation}</w:t>
+                  </w:r>
+                  <w:r>
+                    <w:t>{#s}</w:t>
                   </w:r>
                 </w:p>
               </w:tc>
               <w:tc>
                 <w:tcPr>
-                  <w:tcW w:w="423" w:type="dxa"/>
+                  <w:tcW w:w="1440" w:type="dxa"/>
                   <w:tcBorders>
                     <w:top w:val="single" w:sz="8" w:space="0" w:color="000000"/>
                     <w:bottom w:val="single" w:sz="8" w:space="0" w:color="000000"/>
@@ -2359,11 +2251,32 @@
                   </w:tcMar>
                   <w:vAlign w:val="center"/>
                 </w:tcPr>
-                <w:p/>
+                <w:p>
+                  <w:pPr>
+                    <w:jc w:val="center"/>
+                    <w:rPr>
+                      <w:rFonts w:ascii="Arial" w:hAnsi="Arial" w:cs="Arial"/>
+                      <w:b/>
+                      <w:bCs/>
+                      <w:sz w:val="16"/>
+                      <w:szCs w:val="16"/>
+                    </w:rPr>
+                  </w:pPr>
+                  <w:r>
+                    <w:rPr>
+                      <w:rFonts w:ascii="Arial" w:hAnsi="Arial" w:cs="Arial"/>
+                      <w:b/>
+                      <w:bCs/>
+                      <w:sz w:val="16"/>
+                      <w:szCs w:val="16"/>
+                    </w:rPr>
+                    <w:t>{unit.unitId.name}</w:t>
+                  </w:r>
+                </w:p>
               </w:tc>
               <w:tc>
                 <w:tcPr>
-                  <w:tcW w:w="1675" w:type="dxa"/>
+                  <w:tcW w:w="1361" w:type="dxa"/>
                   <w:tcBorders>
                     <w:top w:val="single" w:sz="8" w:space="0" w:color="000000"/>
                     <w:left w:val="single" w:sz="8" w:space="0" w:color="000000"/>
@@ -2404,18 +2317,7 @@
                       <w:sz w:val="16"/>
                       <w:szCs w:val="16"/>
                     </w:rPr>
-                    <w:t>address.</w:t>
-                  </w:r>
-                  <w:r>
-                    <w:rPr>
-                      <w:rFonts w:ascii="Arial" w:eastAsia="Arial" w:hAnsi="Arial" w:cs="Arial"/>
-                      <w:b/>
-                      <w:bCs/>
-                      <w:color w:val="000000"/>
-                      <w:sz w:val="16"/>
-                      <w:szCs w:val="16"/>
-                    </w:rPr>
-                    <w:t>village</w:t>
+                    <w:t>address.village</w:t>
                   </w:r>
                   <w:proofErr w:type="spellEnd"/>
                   <w:r>
@@ -2433,7 +2335,7 @@
               </w:tc>
               <w:tc>
                 <w:tcPr>
-                  <w:tcW w:w="1695" w:type="dxa"/>
+                  <w:tcW w:w="1343" w:type="dxa"/>
                   <w:tcBorders>
                     <w:top w:val="single" w:sz="8" w:space="0" w:color="000000"/>
                     <w:left w:val="single" w:sz="8" w:space="0" w:color="000000"/>
@@ -2492,7 +2394,7 @@
               </w:tc>
               <w:tc>
                 <w:tcPr>
-                  <w:tcW w:w="1902" w:type="dxa"/>
+                  <w:tcW w:w="1628" w:type="dxa"/>
                   <w:tcBorders>
                     <w:top w:val="single" w:sz="8" w:space="0" w:color="000000"/>
                     <w:left w:val="single" w:sz="8" w:space="0" w:color="000000"/>
@@ -2551,7 +2453,130 @@
               </w:tc>
               <w:tc>
                 <w:tcPr>
-                  <w:tcW w:w="1921" w:type="dxa"/>
+                  <w:tcW w:w="1654" w:type="dxa"/>
+                  <w:tcBorders>
+                    <w:top w:val="single" w:sz="8" w:space="0" w:color="000000"/>
+                    <w:left w:val="single" w:sz="8" w:space="0" w:color="000000"/>
+                    <w:bottom w:val="single" w:sz="8" w:space="0" w:color="000000"/>
+                    <w:right w:val="single" w:sz="8" w:space="0" w:color="000000"/>
+                  </w:tcBorders>
+                  <w:tcMar>
+                    <w:top w:w="40" w:type="dxa"/>
+                    <w:left w:w="40" w:type="dxa"/>
+                    <w:bottom w:w="40" w:type="dxa"/>
+                    <w:right w:w="40" w:type="dxa"/>
+                  </w:tcMar>
+                  <w:vAlign w:val="center"/>
+                </w:tcPr>
+                <w:p>
+                  <w:pPr>
+                    <w:bidi/>
+                    <w:jc w:val="center"/>
+                    <w:rPr>
+                      <w:rFonts w:ascii="Arial" w:hAnsi="Arial" w:cs="Arial"/>
+                      <w:b/>
+                      <w:bCs/>
+                      <w:sz w:val="16"/>
+                      <w:szCs w:val="16"/>
+                    </w:rPr>
+                  </w:pPr>
+                  <w:r>
+                    <w:rPr>
+                      <w:rFonts w:ascii="Arial" w:hAnsi="Arial" w:cs="Arial"/>
+                      <w:b/>
+                      <w:bCs/>
+                      <w:sz w:val="16"/>
+                      <w:szCs w:val="16"/>
+                    </w:rPr>
+                    <w:t>{</w:t>
+                  </w:r>
+                  <w:proofErr w:type="spellStart"/>
+                  <w:r>
+                    <w:rPr>
+                      <w:rFonts w:ascii="Arial" w:eastAsia="Arial" w:hAnsi="Arial" w:cs="Arial"/>
+                      <w:b/>
+                      <w:bCs/>
+                      <w:color w:val="000000"/>
+                      <w:sz w:val="16"/>
+                      <w:szCs w:val="16"/>
+                    </w:rPr>
+                    <w:t>tripleNumber.value</w:t>
+                  </w:r>
+                  <w:proofErr w:type="spellEnd"/>
+                  <w:r>
+                    <w:rPr>
+                      <w:rFonts w:ascii="Arial" w:eastAsia="Arial" w:hAnsi="Arial" w:cs="Arial"/>
+                      <w:b/>
+                      <w:bCs/>
+                      <w:color w:val="000000"/>
+                      <w:sz w:val="16"/>
+                      <w:szCs w:val="16"/>
+                    </w:rPr>
+                    <w:t>}</w:t>
+                  </w:r>
+                </w:p>
+              </w:tc>
+              <w:tc>
+                <w:tcPr>
+                  <w:tcW w:w="909" w:type="dxa"/>
+                  <w:tcBorders>
+                    <w:top w:val="single" w:sz="8" w:space="0" w:color="000000"/>
+                    <w:left w:val="single" w:sz="8" w:space="0" w:color="000000"/>
+                    <w:bottom w:val="single" w:sz="8" w:space="0" w:color="000000"/>
+                    <w:right w:val="single" w:sz="8" w:space="0" w:color="000000"/>
+                  </w:tcBorders>
+                  <w:tcMar>
+                    <w:top w:w="40" w:type="dxa"/>
+                    <w:left w:w="40" w:type="dxa"/>
+                    <w:bottom w:w="40" w:type="dxa"/>
+                    <w:right w:w="40" w:type="dxa"/>
+                  </w:tcMar>
+                  <w:vAlign w:val="center"/>
+                </w:tcPr>
+                <w:p>
+                  <w:pPr>
+                    <w:jc w:val="center"/>
+                  </w:pPr>
+                  <w:r>
+                    <w:rPr>
+                      <w:rFonts w:ascii="Arial" w:eastAsia="Arial" w:hAnsi="Arial" w:cs="Arial"/>
+                      <w:b/>
+                      <w:bCs/>
+                      <w:color w:val="000000"/>
+                      <w:sz w:val="16"/>
+                      <w:szCs w:val="16"/>
+                    </w:rPr>
+                    <w:t>{</w:t>
+                  </w:r>
+                  <w:proofErr w:type="spellStart"/>
+                  <w:r>
+                    <w:rPr>
+                      <w:rFonts w:ascii="Arial" w:eastAsia="Arial" w:hAnsi="Arial" w:cs="Arial"/>
+                      <w:b/>
+                      <w:bCs/>
+                      <w:color w:val="000000"/>
+                      <w:sz w:val="16"/>
+                      <w:szCs w:val="16"/>
+                    </w:rPr>
+                    <w:t>birthDate</w:t>
+                  </w:r>
+                  <w:proofErr w:type="spellEnd"/>
+                  <w:r>
+                    <w:rPr>
+                      <w:rFonts w:ascii="Arial" w:eastAsia="Arial" w:hAnsi="Arial" w:cs="Arial"/>
+                      <w:b/>
+                      <w:bCs/>
+                      <w:color w:val="000000"/>
+                      <w:sz w:val="16"/>
+                      <w:szCs w:val="16"/>
+                    </w:rPr>
+                    <w:t>}</w:t>
+                  </w:r>
+                </w:p>
+              </w:tc>
+              <w:tc>
+                <w:tcPr>
+                  <w:tcW w:w="1441" w:type="dxa"/>
                   <w:tcBorders>
                     <w:top w:val="single" w:sz="8" w:space="0" w:color="000000"/>
                     <w:left w:val="single" w:sz="8" w:space="0" w:color="000000"/>
@@ -2572,10 +2597,6 @@
                     <w:jc w:val="center"/>
                   </w:pPr>
                   <w:r>
-                    <w:t>{</w:t>
-                  </w:r>
-                  <w:proofErr w:type="spellStart"/>
-                  <w:r>
                     <w:rPr>
                       <w:rFonts w:ascii="Arial" w:eastAsia="Arial" w:hAnsi="Arial" w:cs="Arial"/>
                       <w:b/>
@@ -2584,7 +2605,19 @@
                       <w:sz w:val="16"/>
                       <w:szCs w:val="16"/>
                     </w:rPr>
-                    <w:t>tripleNumber.value</w:t>
+                    <w:t>{</w:t>
+                  </w:r>
+                  <w:proofErr w:type="spellStart"/>
+                  <w:r>
+                    <w:rPr>
+                      <w:rFonts w:ascii="Arial" w:eastAsia="Arial" w:hAnsi="Arial" w:cs="Arial"/>
+                      <w:b/>
+                      <w:bCs/>
+                      <w:color w:val="000000"/>
+                      <w:sz w:val="16"/>
+                      <w:szCs w:val="16"/>
+                    </w:rPr>
+                    <w:t>recruitmentArea</w:t>
                   </w:r>
                   <w:proofErr w:type="spellEnd"/>
                   <w:r>
@@ -2602,7 +2635,7 @@
               </w:tc>
               <w:tc>
                 <w:tcPr>
-                  <w:tcW w:w="1377" w:type="dxa"/>
+                  <w:tcW w:w="996" w:type="dxa"/>
                   <w:tcBorders>
                     <w:top w:val="single" w:sz="8" w:space="0" w:color="000000"/>
                     <w:left w:val="single" w:sz="8" w:space="0" w:color="000000"/>
@@ -2642,7 +2675,7 @@
                       <w:sz w:val="16"/>
                       <w:szCs w:val="16"/>
                     </w:rPr>
-                    <w:t>birthDate</w:t>
+                    <w:t>joinDate</w:t>
                   </w:r>
                   <w:proofErr w:type="spellEnd"/>
                   <w:r>
@@ -2660,7 +2693,7 @@
               </w:tc>
               <w:tc>
                 <w:tcPr>
-                  <w:tcW w:w="1765" w:type="dxa"/>
+                  <w:tcW w:w="1134" w:type="dxa"/>
                   <w:tcBorders>
                     <w:top w:val="single" w:sz="8" w:space="0" w:color="000000"/>
                     <w:left w:val="single" w:sz="8" w:space="0" w:color="000000"/>
@@ -2701,7 +2734,7 @@
                       <w:sz w:val="16"/>
                       <w:szCs w:val="16"/>
                     </w:rPr>
-                    <w:t>recruitmentArea</w:t>
+                    <w:t>fullName</w:t>
                   </w:r>
                   <w:proofErr w:type="spellEnd"/>
                   <w:r>
@@ -2719,65 +2752,7 @@
               </w:tc>
               <w:tc>
                 <w:tcPr>
-                  <w:tcW w:w="1324" w:type="dxa"/>
-                  <w:tcBorders>
-                    <w:top w:val="single" w:sz="8" w:space="0" w:color="000000"/>
-                    <w:left w:val="single" w:sz="8" w:space="0" w:color="000000"/>
-                    <w:bottom w:val="single" w:sz="8" w:space="0" w:color="000000"/>
-                    <w:right w:val="single" w:sz="8" w:space="0" w:color="000000"/>
-                  </w:tcBorders>
-                  <w:tcMar>
-                    <w:top w:w="40" w:type="dxa"/>
-                    <w:left w:w="40" w:type="dxa"/>
-                    <w:bottom w:w="40" w:type="dxa"/>
-                    <w:right w:w="40" w:type="dxa"/>
-                  </w:tcMar>
-                  <w:vAlign w:val="center"/>
-                </w:tcPr>
-                <w:p>
-                  <w:pPr>
-                    <w:jc w:val="center"/>
-                  </w:pPr>
-                  <w:r>
-                    <w:rPr>
-                      <w:rFonts w:ascii="Arial" w:eastAsia="Arial" w:hAnsi="Arial" w:cs="Arial"/>
-                      <w:b/>
-                      <w:bCs/>
-                      <w:color w:val="000000"/>
-                      <w:sz w:val="16"/>
-                      <w:szCs w:val="16"/>
-                    </w:rPr>
-                    <w:t>{</w:t>
-                  </w:r>
-                  <w:proofErr w:type="spellStart"/>
-                  <w:r>
-                    <w:rPr>
-                      <w:rFonts w:ascii="Arial" w:eastAsia="Arial" w:hAnsi="Arial" w:cs="Arial"/>
-                      <w:b/>
-                      <w:bCs/>
-                      <w:color w:val="000000"/>
-                      <w:sz w:val="16"/>
-                      <w:szCs w:val="16"/>
-                    </w:rPr>
-                    <w:t>joinDate</w:t>
-                  </w:r>
-                  <w:proofErr w:type="spellEnd"/>
-                  <w:r>
-                    <w:rPr>
-                      <w:rFonts w:ascii="Arial" w:eastAsia="Arial" w:hAnsi="Arial" w:cs="Arial"/>
-                      <w:b/>
-                      <w:bCs/>
-                      <w:color w:val="000000"/>
-                      <w:sz w:val="16"/>
-                      <w:szCs w:val="16"/>
-                    </w:rPr>
-                    <w:t>}</w:t>
-                  </w:r>
-                </w:p>
-              </w:tc>
-              <w:tc>
-                <w:tcPr>
-                  <w:tcW w:w="877" w:type="dxa"/>
+                  <w:tcW w:w="971" w:type="dxa"/>
                   <w:tcBorders>
                     <w:top w:val="single" w:sz="8" w:space="0" w:color="000000"/>
                     <w:left w:val="single" w:sz="8" w:space="0" w:color="000000"/>
@@ -2818,7 +2793,7 @@
                       <w:sz w:val="16"/>
                       <w:szCs w:val="16"/>
                     </w:rPr>
-                    <w:t>fullName</w:t>
+                    <w:t>militaryId</w:t>
                   </w:r>
                   <w:proofErr w:type="spellEnd"/>
                   <w:r>
@@ -2836,7 +2811,7 @@
               </w:tc>
               <w:tc>
                 <w:tcPr>
-                  <w:tcW w:w="1383" w:type="dxa"/>
+                  <w:tcW w:w="1246" w:type="dxa"/>
                   <w:tcBorders>
                     <w:top w:val="single" w:sz="8" w:space="0" w:color="000000"/>
                     <w:left w:val="single" w:sz="8" w:space="0" w:color="000000"/>
@@ -2877,7 +2852,7 @@
                       <w:sz w:val="16"/>
                       <w:szCs w:val="16"/>
                     </w:rPr>
-                    <w:t>militaryId</w:t>
+                    <w:t>recordId</w:t>
                   </w:r>
                   <w:proofErr w:type="spellEnd"/>
                   <w:r>
@@ -2895,66 +2870,7 @@
               </w:tc>
               <w:tc>
                 <w:tcPr>
-                  <w:tcW w:w="1331" w:type="dxa"/>
-                  <w:tcBorders>
-                    <w:top w:val="single" w:sz="8" w:space="0" w:color="000000"/>
-                    <w:left w:val="single" w:sz="8" w:space="0" w:color="000000"/>
-                    <w:bottom w:val="single" w:sz="8" w:space="0" w:color="000000"/>
-                    <w:right w:val="single" w:sz="8" w:space="0" w:color="000000"/>
-                  </w:tcBorders>
-                  <w:tcMar>
-                    <w:top w:w="40" w:type="dxa"/>
-                    <w:left w:w="40" w:type="dxa"/>
-                    <w:bottom w:w="40" w:type="dxa"/>
-                    <w:right w:w="40" w:type="dxa"/>
-                  </w:tcMar>
-                  <w:vAlign w:val="center"/>
-                </w:tcPr>
-                <w:p>
-                  <w:pPr>
-                    <w:bidi/>
-                    <w:jc w:val="center"/>
-                  </w:pPr>
-                  <w:r>
-                    <w:rPr>
-                      <w:rFonts w:ascii="Arial" w:eastAsia="Arial" w:hAnsi="Arial" w:cs="Arial"/>
-                      <w:b/>
-                      <w:bCs/>
-                      <w:color w:val="000000"/>
-                      <w:sz w:val="16"/>
-                      <w:szCs w:val="16"/>
-                    </w:rPr>
-                    <w:t>{/s}{</w:t>
-                  </w:r>
-                  <w:proofErr w:type="spellStart"/>
-                  <w:r>
-                    <w:rPr>
-                      <w:rFonts w:ascii="Arial" w:eastAsia="Arial" w:hAnsi="Arial" w:cs="Arial"/>
-                      <w:b/>
-                      <w:bCs/>
-                      <w:color w:val="000000"/>
-                      <w:sz w:val="16"/>
-                      <w:szCs w:val="16"/>
-                    </w:rPr>
-                    <w:t>recordId</w:t>
-                  </w:r>
-                  <w:proofErr w:type="spellEnd"/>
-                  <w:r>
-                    <w:rPr>
-                      <w:rFonts w:ascii="Arial" w:eastAsia="Arial" w:hAnsi="Arial" w:cs="Arial"/>
-                      <w:b/>
-                      <w:bCs/>
-                      <w:color w:val="000000"/>
-                      <w:sz w:val="16"/>
-                      <w:szCs w:val="16"/>
-                    </w:rPr>
-                    <w:t>}</w:t>
-                  </w:r>
-                </w:p>
-              </w:tc>
-              <w:tc>
-                <w:tcPr>
-                  <w:tcW w:w="616" w:type="dxa"/>
+                  <w:tcW w:w="720" w:type="dxa"/>
                   <w:tcBorders>
                     <w:top w:val="single" w:sz="8" w:space="0" w:color="000000"/>
                     <w:left w:val="single" w:sz="8" w:space="0" w:color="000000"/>
@@ -2974,40 +2890,18 @@
                     <w:bidi/>
                     <w:jc w:val="center"/>
                   </w:pPr>
-                  <w:bookmarkStart w:id="0" w:name="_GoBack"/>
-                  <w:bookmarkEnd w:id="0"/>
-                  <w:r>
-                    <w:rPr>
-                      <w:rFonts w:ascii="Arial" w:eastAsia="Arial" w:hAnsi="Arial" w:cs="Arial"/>
-                      <w:b/>
-                      <w:bCs/>
-                      <w:color w:val="000000"/>
+                  <w:r>
+                    <w:rPr>
+                      <w:rFonts w:ascii="Arial" w:hAnsi="Arial" w:cs="Arial"/>
+                      <w:b/>
+                      <w:bCs/>
                       <w:sz w:val="16"/>
                       <w:szCs w:val="16"/>
                     </w:rPr>
-                    <w:t xml:space="preserve">{/s}{ </w:t>
-                  </w:r>
-                  <w:r>
-                    <w:rPr>
-                      <w:rFonts w:ascii="Arial" w:eastAsia="Arial" w:hAnsi="Arial" w:cs="Arial"/>
-                      <w:b/>
-                      <w:bCs/>
-                      <w:color w:val="000000"/>
-                      <w:sz w:val="16"/>
-                      <w:szCs w:val="16"/>
-                    </w:rPr>
-                    <w:t>index</w:t>
-                  </w:r>
-                  <w:r>
-                    <w:rPr>
-                      <w:rFonts w:ascii="Arial" w:eastAsia="Arial" w:hAnsi="Arial" w:cs="Arial"/>
-                      <w:b/>
-                      <w:bCs/>
-                      <w:color w:val="000000"/>
-                      <w:sz w:val="16"/>
-                      <w:szCs w:val="16"/>
-                    </w:rPr>
-                    <w:t>}</w:t>
+                    <w:t>{index}</w:t>
+                  </w:r>
+                  <w:r>
+                    <w:t>{/s}</w:t>
                   </w:r>
                 </w:p>
               </w:tc>
@@ -3017,7 +2911,7 @@
         </w:tc>
         <w:tc>
           <w:tcPr>
-            <w:tcW w:w="6" w:type="dxa"/>
+            <w:tcW w:w="252" w:type="dxa"/>
           </w:tcPr>
           <w:p>
             <w:pPr>
@@ -3030,13 +2924,15 @@
     <w:p>
       <w:pPr>
         <w:tabs>
-          <w:tab w:val="left" w:pos="7395"/>
+          <w:tab w:val="left" w:pos="14490"/>
         </w:tabs>
       </w:pPr>
+      <w:bookmarkStart w:id="0" w:name="_GoBack"/>
+      <w:bookmarkEnd w:id="0"/>
     </w:p>
     <w:sectPr>
       <w:pgSz w:w="16833" w:h="11908" w:orient="landscape"/>
-      <w:pgMar w:top="144" w:right="360" w:bottom="144" w:left="360" w:header="720" w:footer="720" w:gutter="0"/>
+      <w:pgMar w:top="144" w:right="183" w:bottom="144" w:left="360" w:header="720" w:footer="720" w:gutter="0"/>
       <w:cols w:space="720"/>
     </w:sectPr>
   </w:body>
@@ -3231,7 +3127,7 @@
     <w:uiPriority w:val="99"/>
     <w:semiHidden/>
     <w:unhideWhenUsed/>
-    <w:rsid w:val="00EA0621"/>
+    <w:rsid w:val="00803EA9"/>
     <w:rPr>
       <w:rFonts w:ascii="Tahoma" w:hAnsi="Tahoma" w:cs="Tahoma"/>
       <w:sz w:val="16"/>
@@ -3251,7 +3147,7 @@
     <w:link w:val="BalloonText"/>
     <w:uiPriority w:val="99"/>
     <w:semiHidden/>
-    <w:rsid w:val="00EA0621"/>
+    <w:rsid w:val="00803EA9"/>
     <w:rPr>
       <w:rFonts w:ascii="Tahoma" w:hAnsi="Tahoma" w:cs="Tahoma"/>
       <w:sz w:val="16"/>
@@ -3449,7 +3345,7 @@
     <w:uiPriority w:val="99"/>
     <w:semiHidden/>
     <w:unhideWhenUsed/>
-    <w:rsid w:val="00EA0621"/>
+    <w:rsid w:val="00803EA9"/>
     <w:rPr>
       <w:rFonts w:ascii="Tahoma" w:hAnsi="Tahoma" w:cs="Tahoma"/>
       <w:sz w:val="16"/>
@@ -3469,7 +3365,7 @@
     <w:link w:val="BalloonText"/>
     <w:uiPriority w:val="99"/>
     <w:semiHidden/>
-    <w:rsid w:val="00EA0621"/>
+    <w:rsid w:val="00803EA9"/>
     <w:rPr>
       <w:rFonts w:ascii="Tahoma" w:hAnsi="Tahoma" w:cs="Tahoma"/>
       <w:sz w:val="16"/>

</xml_diff>